<commit_message>
Update OpenGL学习笔记.docx and import glm library.
</commit_message>
<xml_diff>
--- a/docs/OpenGL学习笔记.docx
+++ b/docs/OpenGL学习笔记.docx
@@ -29,7 +29,7 @@
             <mc:AlternateContent>
               <mc:Choice Requires="wps">
                 <w:drawing>
-                  <wp:anchor distT="0" distB="0" distL="182880" distR="182880" simplePos="0" relativeHeight="251660288" behindDoc="0" locked="0" layoutInCell="1" allowOverlap="1">
+                  <wp:anchor distT="0" distB="0" distL="182880" distR="182880" simplePos="0" relativeHeight="251660288" behindDoc="0" locked="0" layoutInCell="1" allowOverlap="1" wp14:anchorId="6E829DAD" wp14:editId="23E7EDE3">
                     <wp:simplePos x="0" y="0"/>
                     <mc:AlternateContent>
                       <mc:Choice Requires="wp14">
@@ -223,7 +223,7 @@
               </mc:Choice>
               <mc:Fallback>
                 <w:pict>
-                  <v:shapetype id="_x0000_t202" coordsize="21600,21600" o:spt="202" path="m,l,21600r21600,l21600,xe">
+                  <v:shapetype w14:anchorId="6E829DAD" id="_x0000_t202" coordsize="21600,21600" o:spt="202" path="m,l,21600r21600,l21600,xe">
                     <v:stroke joinstyle="miter"/>
                     <v:path gradientshapeok="t" o:connecttype="rect"/>
                   </v:shapetype>
@@ -352,7 +352,7 @@
             <mc:AlternateContent>
               <mc:Choice Requires="wps">
                 <w:drawing>
-                  <wp:anchor distT="0" distB="0" distL="114300" distR="114300" simplePos="0" relativeHeight="251659264" behindDoc="0" locked="0" layoutInCell="1" allowOverlap="1">
+                  <wp:anchor distT="0" distB="0" distL="114300" distR="114300" simplePos="0" relativeHeight="251659264" behindDoc="0" locked="0" layoutInCell="1" allowOverlap="1" wp14:anchorId="139DD0A5" wp14:editId="2859FFBE">
                     <wp:simplePos x="0" y="0"/>
                     <wp:positionH relativeFrom="margin">
                       <wp:align>right</wp:align>
@@ -474,7 +474,7 @@
               </mc:Choice>
               <mc:Fallback>
                 <w:pict>
-                  <v:rect id="Rectangle 132" o:spid="_x0000_s1027" style="position:absolute;margin-left:-4.4pt;margin-top:0;width:46.8pt;height:77.75pt;z-index:251659264;visibility:visible;mso-wrap-style:square;mso-width-percent:76;mso-height-percent:98;mso-top-percent:23;mso-wrap-distance-left:9pt;mso-wrap-distance-top:0;mso-wrap-distance-right:9pt;mso-wrap-distance-bottom:0;mso-position-horizontal:right;mso-position-horizontal-relative:margin;mso-position-vertical-relative:page;mso-width-percent:76;mso-height-percent:98;mso-top-percent:23;mso-width-relative:page;mso-height-relative:page;v-text-anchor:bottom" o:gfxdata="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" fillcolor="#4472c4 [3204]" stroked="f" strokeweight="1pt">
+                  <v:rect w14:anchorId="139DD0A5" id="Rectangle 132" o:spid="_x0000_s1027" style="position:absolute;margin-left:-4.4pt;margin-top:0;width:46.8pt;height:77.75pt;z-index:251659264;visibility:visible;mso-wrap-style:square;mso-width-percent:76;mso-height-percent:98;mso-top-percent:23;mso-wrap-distance-left:9pt;mso-wrap-distance-top:0;mso-wrap-distance-right:9pt;mso-wrap-distance-bottom:0;mso-position-horizontal:right;mso-position-horizontal-relative:margin;mso-position-vertical-relative:page;mso-width-percent:76;mso-height-percent:98;mso-top-percent:23;mso-width-relative:page;mso-height-relative:page;v-text-anchor:bottom" o:gfxdata="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" fillcolor="#4472c4 [3204]" stroked="f" strokeweight="1pt">
                     <o:lock v:ext="edit" aspectratio="t"/>
                     <v:textbox inset="3.6pt,,3.6pt">
                       <w:txbxContent>
@@ -534,6 +534,15 @@
     </w:sdt>
     <w:sdt>
       <w:sdtPr>
+        <w:rPr>
+          <w:rFonts w:asciiTheme="minorHAnsi" w:eastAsiaTheme="minorEastAsia" w:hAnsiTheme="minorHAnsi" w:cstheme="minorBidi"/>
+          <w:color w:val="auto"/>
+          <w:kern w:val="2"/>
+          <w:sz w:val="22"/>
+          <w:szCs w:val="22"/>
+          <w:lang w:eastAsia="zh-CN"/>
+          <w14:ligatures w14:val="standardContextual"/>
+        </w:rPr>
         <w:id w:val="503316331"/>
         <w:docPartObj>
           <w:docPartGallery w:val="Table of Contents"/>
@@ -542,16 +551,9 @@
       </w:sdtPr>
       <w:sdtEndPr>
         <w:rPr>
-          <w:rFonts w:asciiTheme="minorHAnsi" w:eastAsiaTheme="minorEastAsia" w:hAnsiTheme="minorHAnsi" w:cstheme="minorBidi"/>
           <w:b/>
           <w:bCs/>
           <w:noProof/>
-          <w:color w:val="auto"/>
-          <w:kern w:val="2"/>
-          <w:sz w:val="22"/>
-          <w:szCs w:val="22"/>
-          <w:lang w:eastAsia="zh-CN"/>
-          <w14:ligatures w14:val="standardContextual"/>
         </w:rPr>
       </w:sdtEndPr>
       <w:sdtContent>
@@ -560,7 +562,6 @@
             <w:pStyle w:val="TOCHeading"/>
             <w:jc w:val="center"/>
             <w:rPr>
-              <w:rFonts w:hint="eastAsia"/>
               <w:b/>
               <w:bCs/>
               <w:color w:val="44546A" w:themeColor="text2"/>
@@ -1510,7 +1511,7 @@
           <w:noProof/>
         </w:rPr>
         <w:drawing>
-          <wp:inline distT="0" distB="0" distL="0" distR="0" wp14:anchorId="0793A0FD" wp14:editId="65EEDF9E">
+          <wp:inline distT="0" distB="0" distL="0" distR="0" wp14:anchorId="1FB4DF89" wp14:editId="78F0577E">
             <wp:extent cx="3810000" cy="2991556"/>
             <wp:effectExtent l="0" t="0" r="0" b="0"/>
             <wp:docPr id="1213366701" name="Picture 1"/>
@@ -1548,8 +1549,129 @@
     </w:p>
     <w:p>
       <w:pPr>
-        <w:jc w:val="center"/>
-      </w:pPr>
+        <w:pStyle w:val="ListParagraph"/>
+        <w:numPr>
+          <w:ilvl w:val="0"/>
+          <w:numId w:val="5"/>
+        </w:numPr>
+      </w:pPr>
+      <w:r>
+        <w:rPr>
+          <w:rFonts w:hint="eastAsia"/>
+        </w:rPr>
+        <w:t>GLM</w:t>
+      </w:r>
+      <w:r>
+        <w:t xml:space="preserve"> </w:t>
+      </w:r>
+      <w:r>
+        <w:rPr>
+          <w:rFonts w:hint="eastAsia"/>
+        </w:rPr>
+        <w:t>是</w:t>
+      </w:r>
+      <w:r>
+        <w:rPr>
+          <w:rFonts w:hint="eastAsia"/>
+        </w:rPr>
+        <w:t>OpenGL</w:t>
+      </w:r>
+      <w:r>
+        <w:rPr>
+          <w:rFonts w:hint="eastAsia"/>
+        </w:rPr>
+        <w:t>的</w:t>
+      </w:r>
+      <w:r>
+        <w:rPr>
+          <w:rFonts w:hint="eastAsia"/>
+        </w:rPr>
+        <w:t>Helper</w:t>
+      </w:r>
+      <w:r>
+        <w:rPr>
+          <w:rFonts w:hint="eastAsia"/>
+        </w:rPr>
+        <w:t>库</w:t>
+      </w:r>
+      <w:r>
+        <w:t>,</w:t>
+      </w:r>
+      <w:r>
+        <w:rPr>
+          <w:rFonts w:hint="eastAsia"/>
+        </w:rPr>
+        <w:t xml:space="preserve"> </w:t>
+      </w:r>
+      <w:r>
+        <w:rPr>
+          <w:rFonts w:hint="eastAsia"/>
+        </w:rPr>
+        <w:t>在</w:t>
+      </w:r>
+      <w:r>
+        <w:rPr>
+          <w:rFonts w:hint="eastAsia"/>
+        </w:rPr>
+        <w:t>OpenGL</w:t>
+      </w:r>
+      <w:r>
+        <w:rPr>
+          <w:rFonts w:hint="eastAsia"/>
+        </w:rPr>
+        <w:t>中需要使用到大量的数学矩阵运算用于</w:t>
+      </w:r>
+      <w:r>
+        <w:rPr>
+          <w:rFonts w:hint="eastAsia"/>
+        </w:rPr>
+        <w:t>对</w:t>
+      </w:r>
+      <w:r>
+        <w:rPr>
+          <w:rFonts w:hint="eastAsia"/>
+        </w:rPr>
+        <w:t>3D</w:t>
+      </w:r>
+      <w:r>
+        <w:rPr>
+          <w:rFonts w:hint="eastAsia"/>
+        </w:rPr>
+        <w:t>图形的</w:t>
+      </w:r>
+      <w:r>
+        <w:rPr>
+          <w:rFonts w:hint="eastAsia"/>
+        </w:rPr>
+        <w:t>变换</w:t>
+      </w:r>
+      <w:r>
+        <w:t>(Transform)</w:t>
+      </w:r>
+    </w:p>
+    <w:p>
+      <w:pPr>
+        <w:pStyle w:val="ListParagraph"/>
+        <w:ind w:left="360"/>
+      </w:pPr>
+      <w:r>
+        <w:rPr>
+          <w:rFonts w:hint="eastAsia"/>
+        </w:rPr>
+        <w:t>下载地址</w:t>
+      </w:r>
+      <w:r>
+        <w:t>:</w:t>
+      </w:r>
+      <w:r>
+        <w:t xml:space="preserve"> </w:t>
+      </w:r>
+      <w:r>
+        <w:rPr>
+          <w:rStyle w:val="Hyperlink"/>
+        </w:rPr>
+        <w:t>https://github.com/g-truc/glm</w:t>
+      </w:r>
     </w:p>
     <w:p>
       <w:r>
@@ -1737,7 +1859,7 @@
           <w:noProof/>
         </w:rPr>
         <w:drawing>
-          <wp:inline distT="0" distB="0" distL="0" distR="0" wp14:anchorId="3A894B23" wp14:editId="512FD23D">
+          <wp:inline distT="0" distB="0" distL="0" distR="0" wp14:anchorId="37597CFA" wp14:editId="7F1C5490">
             <wp:extent cx="4737100" cy="4558665"/>
             <wp:effectExtent l="0" t="0" r="6350" b="0"/>
             <wp:docPr id="909830791" name="Picture 1"/>
@@ -1844,7 +1966,7 @@
           <w:noProof/>
         </w:rPr>
         <w:drawing>
-          <wp:inline distT="0" distB="0" distL="0" distR="0">
+          <wp:inline distT="0" distB="0" distL="0" distR="0" wp14:anchorId="7CE51F08" wp14:editId="7CE46685">
             <wp:extent cx="7442200" cy="4152900"/>
             <wp:effectExtent l="0" t="0" r="0" b="0"/>
             <wp:docPr id="1632421469" name="Diagram 1"/>
@@ -1916,7 +2038,7 @@
           <w:noProof/>
         </w:rPr>
         <w:drawing>
-          <wp:inline distT="0" distB="0" distL="0" distR="0" wp14:anchorId="46D385B0" wp14:editId="40B5ED86">
+          <wp:inline distT="0" distB="0" distL="0" distR="0" wp14:anchorId="613DFCD1" wp14:editId="2218CB8C">
             <wp:extent cx="6858000" cy="2311188"/>
             <wp:effectExtent l="0" t="0" r="0" b="0"/>
             <wp:docPr id="1651677017" name="Picture 1"/>
@@ -1970,12 +2092,14 @@
         <w:pStyle w:val="ListParagraph"/>
         <w:ind w:left="360"/>
       </w:pPr>
+      <w:proofErr w:type="spellStart"/>
       <w:r>
         <w:rPr>
           <w:rFonts w:hint="eastAsia"/>
         </w:rPr>
         <w:t>glfwInit</w:t>
       </w:r>
+      <w:proofErr w:type="spellEnd"/>
       <w:r>
         <w:t xml:space="preserve">() </w:t>
       </w:r>
@@ -2377,7 +2501,7 @@
           <w:noProof/>
         </w:rPr>
         <w:drawing>
-          <wp:inline distT="0" distB="0" distL="0" distR="0" wp14:anchorId="5B46D39C" wp14:editId="21428DD6">
+          <wp:inline distT="0" distB="0" distL="0" distR="0" wp14:anchorId="2C4589BC" wp14:editId="02C1BCE7">
             <wp:extent cx="4144433" cy="1042632"/>
             <wp:effectExtent l="0" t="0" r="0" b="5715"/>
             <wp:docPr id="1090266337" name="Picture 1"/>
@@ -2417,9 +2541,6 @@
       <w:pPr>
         <w:pStyle w:val="ListParagraph"/>
         <w:ind w:left="360"/>
-        <w:rPr>
-          <w:rFonts w:hint="eastAsia"/>
-        </w:rPr>
       </w:pPr>
       <w:r>
         <w:rPr>
@@ -2445,7 +2566,7 @@
           <w:noProof/>
         </w:rPr>
         <w:drawing>
-          <wp:inline distT="0" distB="0" distL="0" distR="0" wp14:anchorId="60E6B3A2" wp14:editId="0AD8CECE">
+          <wp:inline distT="0" distB="0" distL="0" distR="0" wp14:anchorId="5D78A7F5" wp14:editId="78D04B21">
             <wp:extent cx="1900766" cy="748369"/>
             <wp:effectExtent l="0" t="0" r="4445" b="0"/>
             <wp:docPr id="835616303" name="Picture 1"/>
@@ -2493,13 +2614,7 @@
         <w:rPr>
           <w:rFonts w:hint="eastAsia"/>
         </w:rPr>
-        <w:t>向量与</w:t>
-      </w:r>
-      <w:r>
-        <w:rPr>
-          <w:rFonts w:hint="eastAsia"/>
-        </w:rPr>
-        <w:t>向量</w:t>
+        <w:t>向量与向量</w:t>
       </w:r>
       <w:r>
         <w:rPr>
@@ -2555,16 +2670,13 @@
         <w:pStyle w:val="ListParagraph"/>
         <w:ind w:left="360"/>
         <w:jc w:val="center"/>
-        <w:rPr>
-          <w:rFonts w:hint="eastAsia"/>
-        </w:rPr>
       </w:pPr>
       <w:r>
         <w:rPr>
           <w:noProof/>
         </w:rPr>
         <w:drawing>
-          <wp:inline distT="0" distB="0" distL="0" distR="0" wp14:anchorId="2A696EBF" wp14:editId="61F7C3CE">
+          <wp:inline distT="0" distB="0" distL="0" distR="0" wp14:anchorId="69DF1BC2" wp14:editId="2F38DB89">
             <wp:extent cx="3619500" cy="873372"/>
             <wp:effectExtent l="0" t="0" r="0" b="3175"/>
             <wp:docPr id="308480681" name="Picture 1"/>
@@ -2609,25 +2721,13 @@
         <w:rPr>
           <w:rFonts w:hint="eastAsia"/>
         </w:rPr>
-        <w:t>减</w:t>
-      </w:r>
-      <w:r>
-        <w:rPr>
-          <w:rFonts w:hint="eastAsia"/>
-        </w:rPr>
-        <w:t>法</w:t>
-      </w:r>
-      <w:r>
-        <w:rPr>
-          <w:rFonts w:hint="eastAsia"/>
-        </w:rPr>
-        <w:t>与普通数字操作</w:t>
-      </w:r>
-      <w:r>
-        <w:rPr>
-          <w:rFonts w:hint="eastAsia"/>
-        </w:rPr>
-        <w:t>相同</w:t>
+        <w:t>减法</w:t>
+      </w:r>
+      <w:r>
+        <w:rPr>
+          <w:rFonts w:hint="eastAsia"/>
+        </w:rPr>
+        <w:t>与普通数字操作相同</w:t>
       </w:r>
       <w:r>
         <w:t>(</w:t>
@@ -2689,7 +2789,7 @@
           <w:noProof/>
         </w:rPr>
         <w:drawing>
-          <wp:inline distT="0" distB="0" distL="0" distR="0" wp14:anchorId="1033637D" wp14:editId="4EE476DC">
+          <wp:inline distT="0" distB="0" distL="0" distR="0" wp14:anchorId="334AEC7D" wp14:editId="5C5F4975">
             <wp:extent cx="1695772" cy="1708150"/>
             <wp:effectExtent l="0" t="0" r="0" b="6350"/>
             <wp:docPr id="1779386786" name="Picture 1"/>
@@ -2775,7 +2875,7 @@
           <w:noProof/>
         </w:rPr>
         <w:drawing>
-          <wp:inline distT="0" distB="0" distL="0" distR="0" wp14:anchorId="6552599D" wp14:editId="21777C37">
+          <wp:inline distT="0" distB="0" distL="0" distR="0" wp14:anchorId="4E91E35F" wp14:editId="4DCC937F">
             <wp:extent cx="803660" cy="589351"/>
             <wp:effectExtent l="0" t="0" r="0" b="1270"/>
             <wp:docPr id="474230374" name="Picture 1"/>
@@ -2858,12 +2958,14 @@
       <w:r>
         <w:t xml:space="preserve">, </w:t>
       </w:r>
+      <w:proofErr w:type="gramStart"/>
       <w:r>
         <w:rPr>
           <w:rFonts w:hint="eastAsia"/>
         </w:rPr>
         <w:t>点积</w:t>
       </w:r>
+      <w:proofErr w:type="gramEnd"/>
       <w:r>
         <w:t>(</w:t>
       </w:r>
@@ -2876,12 +2978,14 @@
       <w:r>
         <w:t xml:space="preserve">), </w:t>
       </w:r>
+      <w:proofErr w:type="gramStart"/>
       <w:r>
         <w:rPr>
           <w:rFonts w:hint="eastAsia"/>
         </w:rPr>
         <w:t>叉积</w:t>
       </w:r>
+      <w:proofErr w:type="gramEnd"/>
       <w:r>
         <w:t>(</w:t>
       </w:r>
@@ -2894,12 +2998,14 @@
       <w:r>
         <w:t xml:space="preserve">, </w:t>
       </w:r>
+      <w:proofErr w:type="gramStart"/>
       <w:r>
         <w:rPr>
           <w:rFonts w:hint="eastAsia"/>
         </w:rPr>
         <w:t>叉乘</w:t>
       </w:r>
+      <w:proofErr w:type="gramEnd"/>
       <w:r>
         <w:t>)</w:t>
       </w:r>
@@ -2909,11 +3015,19 @@
         <w:pStyle w:val="ListParagraph"/>
         <w:ind w:left="360"/>
       </w:pPr>
-      <w:r>
-        <w:rPr>
-          <w:rFonts w:hint="eastAsia"/>
-        </w:rPr>
-        <w:t>点积可以用来确认两个单位向量是</w:t>
+      <w:proofErr w:type="gramStart"/>
+      <w:r>
+        <w:rPr>
+          <w:rFonts w:hint="eastAsia"/>
+        </w:rPr>
+        <w:t>点积可以</w:t>
+      </w:r>
+      <w:proofErr w:type="gramEnd"/>
+      <w:r>
+        <w:rPr>
+          <w:rFonts w:hint="eastAsia"/>
+        </w:rPr>
+        <w:t>用来确认两个单位向量是</w:t>
       </w:r>
     </w:p>
     <w:p>
@@ -2937,10 +3051,7 @@
         <w:t>°</w:t>
       </w:r>
       <w:r>
-        <w:t xml:space="preserve">, </w:t>
-      </w:r>
-      <w:r>
-        <w:t xml:space="preserve">cos </w:t>
+        <w:t xml:space="preserve">, cos </w:t>
       </w:r>
       <w:r>
         <w:rPr>
@@ -3035,7 +3146,7 @@
           <w:noProof/>
         </w:rPr>
         <w:drawing>
-          <wp:inline distT="0" distB="0" distL="0" distR="0" wp14:anchorId="09B59699" wp14:editId="6218E900">
+          <wp:inline distT="0" distB="0" distL="0" distR="0" wp14:anchorId="3C433CC3" wp14:editId="7A7EE592">
             <wp:extent cx="2420408" cy="563510"/>
             <wp:effectExtent l="0" t="0" r="0" b="8255"/>
             <wp:docPr id="1885338522" name="Picture 1"/>
@@ -3076,18 +3187,14 @@
         <w:pStyle w:val="ListParagraph"/>
         <w:ind w:left="360"/>
       </w:pPr>
-      <w:r>
-        <w:rPr>
-          <w:rFonts w:hint="eastAsia"/>
-        </w:rPr>
-        <w:t>叉</w:t>
-      </w:r>
-      <w:r>
-        <w:rPr>
-          <w:rFonts w:hint="eastAsia"/>
-        </w:rPr>
-        <w:t>积可以</w:t>
-      </w:r>
+      <w:proofErr w:type="gramStart"/>
+      <w:r>
+        <w:rPr>
+          <w:rFonts w:hint="eastAsia"/>
+        </w:rPr>
+        <w:t>叉积可以</w:t>
+      </w:r>
+      <w:proofErr w:type="gramEnd"/>
       <w:r>
         <w:rPr>
           <w:rFonts w:hint="eastAsia"/>
@@ -3121,7 +3228,7 @@
           <w:noProof/>
         </w:rPr>
         <w:drawing>
-          <wp:inline distT="0" distB="0" distL="0" distR="0" wp14:anchorId="20445AC2" wp14:editId="20C6A5A6">
+          <wp:inline distT="0" distB="0" distL="0" distR="0" wp14:anchorId="7139FEFB" wp14:editId="58F7E795">
             <wp:extent cx="1940355" cy="1642533"/>
             <wp:effectExtent l="0" t="0" r="3175" b="0"/>
             <wp:docPr id="1766168534" name="Picture 1"/>
@@ -3167,7 +3274,7 @@
           <w:noProof/>
         </w:rPr>
         <w:drawing>
-          <wp:inline distT="0" distB="0" distL="0" distR="0" wp14:anchorId="43A7EDFD" wp14:editId="45A17B7E">
+          <wp:inline distT="0" distB="0" distL="0" distR="0" wp14:anchorId="397C1778" wp14:editId="689D365A">
             <wp:extent cx="3427942" cy="927623"/>
             <wp:effectExtent l="0" t="0" r="1270" b="6350"/>
             <wp:docPr id="1281076423" name="Picture 1"/>
@@ -3219,9 +3326,6 @@
     <w:p>
       <w:pPr>
         <w:pStyle w:val="Heading2"/>
-        <w:rPr>
-          <w:rFonts w:hint="eastAsia"/>
-        </w:rPr>
       </w:pPr>
       <w:bookmarkStart w:id="4" w:name="_Toc177853344"/>
       <w:r>
@@ -3325,18 +3429,15 @@
         <w:pStyle w:val="ListParagraph"/>
         <w:ind w:left="360"/>
         <w:jc w:val="center"/>
-        <w:rPr>
-          <w:rFonts w:hint="eastAsia"/>
-        </w:rPr>
       </w:pPr>
       <w:r>
         <w:rPr>
           <w:noProof/>
         </w:rPr>
         <w:drawing>
-          <wp:inline distT="0" distB="0" distL="0" distR="0" wp14:anchorId="094C089E" wp14:editId="5E67B62C">
-            <wp:extent cx="740833" cy="510268"/>
-            <wp:effectExtent l="0" t="0" r="2540" b="4445"/>
+          <wp:inline distT="0" distB="0" distL="0" distR="0" wp14:anchorId="723AF9C7" wp14:editId="364AD6CC">
+            <wp:extent cx="1097091" cy="755650"/>
+            <wp:effectExtent l="0" t="0" r="8255" b="6350"/>
             <wp:docPr id="250053352" name="Picture 1"/>
             <wp:cNvGraphicFramePr>
               <a:graphicFrameLocks xmlns:a="http://schemas.openxmlformats.org/drawingml/2006/main" noChangeAspect="1"/>
@@ -3357,7 +3458,7 @@
                   <pic:spPr>
                     <a:xfrm>
                       <a:off x="0" y="0"/>
-                      <a:ext cx="744756" cy="512970"/>
+                      <a:ext cx="1106634" cy="762223"/>
                     </a:xfrm>
                     <a:prstGeom prst="rect">
                       <a:avLst/>
@@ -3382,23 +3483,1536 @@
         <w:rPr>
           <w:rFonts w:hint="eastAsia"/>
         </w:rPr>
-        <w:t>矩阵的加减</w:t>
+        <w:t>单位</w:t>
+      </w:r>
+      <w:r>
+        <w:rPr>
+          <w:rFonts w:hint="eastAsia"/>
+        </w:rPr>
+        <w:t>矩阵</w:t>
       </w:r>
     </w:p>
     <w:p>
       <w:pPr>
         <w:pStyle w:val="ListParagraph"/>
         <w:ind w:left="360"/>
-        <w:rPr>
-          <w:rFonts w:hint="eastAsia"/>
-        </w:rPr>
-      </w:pPr>
-      <w:r>
-        <w:rPr>
-          <w:rFonts w:hint="eastAsia"/>
-        </w:rPr>
-        <w:t>P71</w:t>
-      </w:r>
+      </w:pPr>
+      <w:r>
+        <w:rPr>
+          <w:rFonts w:hint="eastAsia"/>
+        </w:rPr>
+        <w:t>矩阵的斜对角线都为</w:t>
+      </w:r>
+      <w:r>
+        <w:rPr>
+          <w:rFonts w:hint="eastAsia"/>
+        </w:rPr>
+        <w:t>1</w:t>
+      </w:r>
+      <w:r>
+        <w:t xml:space="preserve">, </w:t>
+      </w:r>
+      <w:r>
+        <w:rPr>
+          <w:rFonts w:hint="eastAsia"/>
+        </w:rPr>
+        <w:t>其他都为</w:t>
+      </w:r>
+      <w:r>
+        <w:rPr>
+          <w:rFonts w:hint="eastAsia"/>
+        </w:rPr>
+        <w:t>0</w:t>
+      </w:r>
+      <w:r>
+        <w:rPr>
+          <w:rFonts w:hint="eastAsia"/>
+        </w:rPr>
+        <w:t>的矩阵称为单位矩阵</w:t>
+      </w:r>
+    </w:p>
+    <w:p>
+      <w:pPr>
+        <w:pStyle w:val="ListParagraph"/>
+        <w:ind w:left="360"/>
+        <w:jc w:val="center"/>
+        <w:rPr>
+          <w:rFonts w:hint="eastAsia"/>
+        </w:rPr>
+      </w:pPr>
+      <w:r>
+        <w:rPr>
+          <w:noProof/>
+        </w:rPr>
+        <w:drawing>
+          <wp:inline distT="0" distB="0" distL="0" distR="0" wp14:anchorId="33FA0C48" wp14:editId="39172047">
+            <wp:extent cx="1295400" cy="807184"/>
+            <wp:effectExtent l="0" t="0" r="0" b="0"/>
+            <wp:docPr id="1284367338" name="Picture 1"/>
+            <wp:cNvGraphicFramePr>
+              <a:graphicFrameLocks xmlns:a="http://schemas.openxmlformats.org/drawingml/2006/main" noChangeAspect="1"/>
+            </wp:cNvGraphicFramePr>
+            <a:graphic xmlns:a="http://schemas.openxmlformats.org/drawingml/2006/main">
+              <a:graphicData uri="http://schemas.openxmlformats.org/drawingml/2006/picture">
+                <pic:pic xmlns:pic="http://schemas.openxmlformats.org/drawingml/2006/picture">
+                  <pic:nvPicPr>
+                    <pic:cNvPr id="1284367338" name=""/>
+                    <pic:cNvPicPr/>
+                  </pic:nvPicPr>
+                  <pic:blipFill>
+                    <a:blip r:embed="rId25"/>
+                    <a:stretch>
+                      <a:fillRect/>
+                    </a:stretch>
+                  </pic:blipFill>
+                  <pic:spPr>
+                    <a:xfrm>
+                      <a:off x="0" y="0"/>
+                      <a:ext cx="1298734" cy="809261"/>
+                    </a:xfrm>
+                    <a:prstGeom prst="rect">
+                      <a:avLst/>
+                    </a:prstGeom>
+                  </pic:spPr>
+                </pic:pic>
+              </a:graphicData>
+            </a:graphic>
+          </wp:inline>
+        </w:drawing>
+      </w:r>
+    </w:p>
+    <w:p>
+      <w:pPr>
+        <w:pStyle w:val="ListParagraph"/>
+        <w:ind w:left="360"/>
+      </w:pPr>
+      <w:r>
+        <w:rPr>
+          <w:rFonts w:hint="eastAsia"/>
+        </w:rPr>
+        <w:t>单位矩阵不会对任何向量产生影响</w:t>
+      </w:r>
+    </w:p>
+    <w:p>
+      <w:pPr>
+        <w:pStyle w:val="ListParagraph"/>
+        <w:ind w:left="360"/>
+        <w:jc w:val="center"/>
+      </w:pPr>
+      <w:r>
+        <w:rPr>
+          <w:noProof/>
+        </w:rPr>
+        <w:drawing>
+          <wp:inline distT="0" distB="0" distL="0" distR="0" wp14:anchorId="4F49B9ED" wp14:editId="353E4E6D">
+            <wp:extent cx="3070225" cy="1061312"/>
+            <wp:effectExtent l="0" t="0" r="0" b="5715"/>
+            <wp:docPr id="902509628" name="Picture 1"/>
+            <wp:cNvGraphicFramePr>
+              <a:graphicFrameLocks xmlns:a="http://schemas.openxmlformats.org/drawingml/2006/main" noChangeAspect="1"/>
+            </wp:cNvGraphicFramePr>
+            <a:graphic xmlns:a="http://schemas.openxmlformats.org/drawingml/2006/main">
+              <a:graphicData uri="http://schemas.openxmlformats.org/drawingml/2006/picture">
+                <pic:pic xmlns:pic="http://schemas.openxmlformats.org/drawingml/2006/picture">
+                  <pic:nvPicPr>
+                    <pic:cNvPr id="902509628" name=""/>
+                    <pic:cNvPicPr/>
+                  </pic:nvPicPr>
+                  <pic:blipFill>
+                    <a:blip r:embed="rId26"/>
+                    <a:stretch>
+                      <a:fillRect/>
+                    </a:stretch>
+                  </pic:blipFill>
+                  <pic:spPr>
+                    <a:xfrm>
+                      <a:off x="0" y="0"/>
+                      <a:ext cx="3074111" cy="1062655"/>
+                    </a:xfrm>
+                    <a:prstGeom prst="rect">
+                      <a:avLst/>
+                    </a:prstGeom>
+                  </pic:spPr>
+                </pic:pic>
+              </a:graphicData>
+            </a:graphic>
+          </wp:inline>
+        </w:drawing>
+      </w:r>
+    </w:p>
+    <w:p>
+      <w:pPr>
+        <w:pStyle w:val="ListParagraph"/>
+        <w:ind w:left="360"/>
+        <w:rPr>
+          <w:rFonts w:hint="eastAsia"/>
+        </w:rPr>
+      </w:pPr>
+    </w:p>
+    <w:p>
+      <w:pPr>
+        <w:pStyle w:val="ListParagraph"/>
+        <w:numPr>
+          <w:ilvl w:val="0"/>
+          <w:numId w:val="4"/>
+        </w:numPr>
+      </w:pPr>
+      <w:r>
+        <w:rPr>
+          <w:rFonts w:hint="eastAsia"/>
+        </w:rPr>
+        <w:t>系数</w:t>
+      </w:r>
+      <w:r>
+        <w:rPr>
+          <w:rFonts w:hint="eastAsia"/>
+        </w:rPr>
+        <w:t>矩阵</w:t>
+      </w:r>
+      <w:r>
+        <w:rPr>
+          <w:rFonts w:hint="eastAsia"/>
+        </w:rPr>
+        <w:t>与增广矩阵</w:t>
+      </w:r>
+    </w:p>
+    <w:p>
+      <w:pPr>
+        <w:pStyle w:val="ListParagraph"/>
+        <w:ind w:left="360"/>
+      </w:pPr>
+      <w:r>
+        <w:rPr>
+          <w:rFonts w:hint="eastAsia"/>
+        </w:rPr>
+        <w:t>例</w:t>
+      </w:r>
+      <w:r>
+        <w:t>:</w:t>
+      </w:r>
+    </w:p>
+    <w:p>
+      <w:pPr>
+        <w:pStyle w:val="ListParagraph"/>
+        <w:ind w:left="360"/>
+        <w:rPr>
+          <w:rFonts w:hint="eastAsia"/>
+        </w:rPr>
+      </w:pPr>
+      <w:r>
+        <w:tab/>
+      </w:r>
+      <w:r>
+        <w:rPr>
+          <w:rFonts w:hint="eastAsia"/>
+        </w:rPr>
+        <w:t>二元一次方程组</w:t>
+      </w:r>
+    </w:p>
+    <w:p>
+      <w:pPr>
+        <w:pStyle w:val="ListParagraph"/>
+        <w:ind w:left="360"/>
+      </w:pPr>
+      <w:r>
+        <w:tab/>
+      </w:r>
+      <w:r>
+        <w:rPr>
+          <w:rFonts w:hint="eastAsia"/>
+        </w:rPr>
+        <w:t>2</w:t>
+      </w:r>
+      <w:r>
+        <w:t>X</w:t>
+      </w:r>
+      <w:r>
+        <w:rPr>
+          <w:rFonts w:hint="eastAsia"/>
+        </w:rPr>
+        <w:t xml:space="preserve"> </w:t>
+      </w:r>
+      <w:r>
+        <w:t>+</w:t>
+      </w:r>
+      <w:r>
+        <w:rPr>
+          <w:rFonts w:hint="eastAsia"/>
+        </w:rPr>
+        <w:t xml:space="preserve"> </w:t>
+      </w:r>
+      <w:r>
+        <w:rPr>
+          <w:rFonts w:hint="eastAsia"/>
+        </w:rPr>
+        <w:t>3</w:t>
+      </w:r>
+      <w:r>
+        <w:t xml:space="preserve">Y = </w:t>
+      </w:r>
+      <w:r>
+        <w:rPr>
+          <w:rFonts w:hint="eastAsia"/>
+        </w:rPr>
+        <w:t>7</w:t>
+      </w:r>
+    </w:p>
+    <w:p>
+      <w:pPr>
+        <w:pStyle w:val="ListParagraph"/>
+        <w:ind w:left="360"/>
+      </w:pPr>
+      <w:r>
+        <w:tab/>
+      </w:r>
+      <w:r>
+        <w:rPr>
+          <w:rFonts w:hint="eastAsia"/>
+        </w:rPr>
+        <w:t xml:space="preserve">4X </w:t>
+      </w:r>
+      <w:proofErr w:type="gramStart"/>
+      <w:r>
+        <w:rPr>
+          <w:rFonts w:hint="eastAsia"/>
+        </w:rPr>
+        <w:t>-  2</w:t>
+      </w:r>
+      <w:proofErr w:type="gramEnd"/>
+      <w:r>
+        <w:rPr>
+          <w:rFonts w:hint="eastAsia"/>
+        </w:rPr>
+        <w:t>Y = 3</w:t>
+      </w:r>
+    </w:p>
+    <w:p>
+      <w:pPr>
+        <w:pStyle w:val="ListParagraph"/>
+        <w:ind w:left="360"/>
+      </w:pPr>
+    </w:p>
+    <w:p>
+      <w:pPr>
+        <w:pStyle w:val="ListParagraph"/>
+        <w:ind w:left="360"/>
+      </w:pPr>
+      <w:r>
+        <w:rPr>
+          <w:rFonts w:hint="eastAsia"/>
+        </w:rPr>
+        <w:t>系数矩阵指的是将方程的系数提取出来的矩阵</w:t>
+      </w:r>
+    </w:p>
+    <w:p>
+      <w:pPr>
+        <w:pStyle w:val="ListParagraph"/>
+        <w:ind w:left="360"/>
+      </w:pPr>
+      <w:r>
+        <w:rPr>
+          <w:rFonts w:hint="eastAsia"/>
+        </w:rPr>
+        <w:t>则为</w:t>
+      </w:r>
+      <w:r>
+        <w:t>:</w:t>
+      </w:r>
+      <w:r>
+        <w:rPr>
+          <w:rFonts w:hint="eastAsia"/>
+        </w:rPr>
+        <w:t xml:space="preserve"> </w:t>
+      </w:r>
+    </w:p>
+    <w:p>
+      <w:pPr>
+        <w:pStyle w:val="ListParagraph"/>
+        <w:ind w:left="360"/>
+      </w:pPr>
+      <w:r>
+        <w:tab/>
+        <w:t xml:space="preserve">[ </w:t>
+      </w:r>
+      <w:proofErr w:type="gramStart"/>
+      <w:r>
+        <w:t>2</w:t>
+      </w:r>
+      <w:r>
+        <w:t xml:space="preserve"> </w:t>
+      </w:r>
+      <w:r>
+        <w:t>,</w:t>
+      </w:r>
+      <w:proofErr w:type="gramEnd"/>
+      <w:r>
+        <w:t xml:space="preserve"> </w:t>
+      </w:r>
+      <w:r>
+        <w:t xml:space="preserve"> </w:t>
+      </w:r>
+      <w:r>
+        <w:t xml:space="preserve"> 3</w:t>
+      </w:r>
+    </w:p>
+    <w:p>
+      <w:pPr>
+        <w:pStyle w:val="ListParagraph"/>
+        <w:ind w:left="360"/>
+      </w:pPr>
+      <w:r>
+        <w:tab/>
+      </w:r>
+      <w:r>
+        <w:t xml:space="preserve">  </w:t>
+      </w:r>
+      <w:proofErr w:type="gramStart"/>
+      <w:r>
+        <w:t>4</w:t>
+      </w:r>
+      <w:r>
+        <w:t xml:space="preserve"> </w:t>
+      </w:r>
+      <w:r>
+        <w:t>,</w:t>
+      </w:r>
+      <w:proofErr w:type="gramEnd"/>
+      <w:r>
+        <w:t xml:space="preserve"> </w:t>
+      </w:r>
+      <w:r>
+        <w:t xml:space="preserve"> </w:t>
+      </w:r>
+      <w:r>
+        <w:t>-2 ]</w:t>
+      </w:r>
+    </w:p>
+    <w:p>
+      <w:pPr>
+        <w:pStyle w:val="ListParagraph"/>
+        <w:ind w:left="360"/>
+        <w:rPr>
+          <w:rFonts w:hint="eastAsia"/>
+        </w:rPr>
+      </w:pPr>
+    </w:p>
+    <w:p>
+      <w:pPr>
+        <w:pStyle w:val="ListParagraph"/>
+        <w:ind w:left="360"/>
+        <w:rPr>
+          <w:rFonts w:hint="eastAsia"/>
+        </w:rPr>
+      </w:pPr>
+      <w:r>
+        <w:rPr>
+          <w:rFonts w:hint="eastAsia"/>
+        </w:rPr>
+        <w:t>增广矩阵指的是将方程的系数与常量结果提取出来的矩阵</w:t>
+      </w:r>
+    </w:p>
+    <w:p>
+      <w:pPr>
+        <w:pStyle w:val="ListParagraph"/>
+        <w:ind w:left="360"/>
+      </w:pPr>
+      <w:r>
+        <w:rPr>
+          <w:rFonts w:hint="eastAsia"/>
+        </w:rPr>
+        <w:t>则为</w:t>
+      </w:r>
+      <w:r>
+        <w:t>:</w:t>
+      </w:r>
+      <w:r>
+        <w:rPr>
+          <w:rFonts w:hint="eastAsia"/>
+        </w:rPr>
+        <w:t xml:space="preserve"> </w:t>
+      </w:r>
+    </w:p>
+    <w:p>
+      <w:pPr>
+        <w:pStyle w:val="ListParagraph"/>
+        <w:ind w:left="360"/>
+      </w:pPr>
+      <w:r>
+        <w:tab/>
+        <w:t xml:space="preserve">[ </w:t>
+      </w:r>
+      <w:proofErr w:type="gramStart"/>
+      <w:r>
+        <w:t>2 ,</w:t>
+      </w:r>
+      <w:proofErr w:type="gramEnd"/>
+      <w:r>
+        <w:t xml:space="preserve">   3</w:t>
+      </w:r>
+      <w:r>
+        <w:t>,   7</w:t>
+      </w:r>
+    </w:p>
+    <w:p>
+      <w:pPr>
+        <w:pStyle w:val="ListParagraph"/>
+        <w:ind w:left="360"/>
+      </w:pPr>
+      <w:r>
+        <w:tab/>
+        <w:t xml:space="preserve">  </w:t>
+      </w:r>
+      <w:proofErr w:type="gramStart"/>
+      <w:r>
+        <w:t>4 ,</w:t>
+      </w:r>
+      <w:proofErr w:type="gramEnd"/>
+      <w:r>
+        <w:t xml:space="preserve">  -2 </w:t>
+      </w:r>
+      <w:r>
+        <w:t>,  3</w:t>
+      </w:r>
+      <w:r>
+        <w:t>]</w:t>
+      </w:r>
+    </w:p>
+    <w:p>
+      <w:pPr>
+        <w:pStyle w:val="ListParagraph"/>
+        <w:ind w:left="360"/>
+      </w:pPr>
+    </w:p>
+    <w:p>
+      <w:pPr>
+        <w:pStyle w:val="ListParagraph"/>
+        <w:numPr>
+          <w:ilvl w:val="0"/>
+          <w:numId w:val="4"/>
+        </w:numPr>
+      </w:pPr>
+      <w:r>
+        <w:rPr>
+          <w:rFonts w:hint="eastAsia"/>
+        </w:rPr>
+        <w:t>矩阵</w:t>
+      </w:r>
+      <w:r>
+        <w:rPr>
+          <w:rFonts w:hint="eastAsia"/>
+        </w:rPr>
+        <w:t>与矩阵</w:t>
+      </w:r>
+      <w:r>
+        <w:rPr>
+          <w:rFonts w:hint="eastAsia"/>
+        </w:rPr>
+        <w:t>的加减</w:t>
+      </w:r>
+    </w:p>
+    <w:p>
+      <w:pPr>
+        <w:pStyle w:val="ListParagraph"/>
+        <w:ind w:left="360"/>
+      </w:pPr>
+      <w:r>
+        <w:rPr>
+          <w:rFonts w:hint="eastAsia"/>
+        </w:rPr>
+        <w:t>矩阵与矩阵的加法</w:t>
+      </w:r>
+      <w:r>
+        <w:t>,</w:t>
+      </w:r>
+      <w:r>
+        <w:rPr>
+          <w:rFonts w:hint="eastAsia"/>
+        </w:rPr>
+        <w:t xml:space="preserve"> </w:t>
+      </w:r>
+      <w:r>
+        <w:rPr>
+          <w:rFonts w:hint="eastAsia"/>
+        </w:rPr>
+        <w:t>数字直接相加</w:t>
+      </w:r>
+    </w:p>
+    <w:p>
+      <w:pPr>
+        <w:pStyle w:val="ListParagraph"/>
+        <w:ind w:left="360"/>
+        <w:jc w:val="center"/>
+      </w:pPr>
+      <w:r>
+        <w:rPr>
+          <w:noProof/>
+        </w:rPr>
+        <w:drawing>
+          <wp:inline distT="0" distB="0" distL="0" distR="0" wp14:anchorId="0A2995F3" wp14:editId="3319E930">
+            <wp:extent cx="3524250" cy="696788"/>
+            <wp:effectExtent l="0" t="0" r="0" b="8255"/>
+            <wp:docPr id="1822140469" name="Picture 1"/>
+            <wp:cNvGraphicFramePr>
+              <a:graphicFrameLocks xmlns:a="http://schemas.openxmlformats.org/drawingml/2006/main" noChangeAspect="1"/>
+            </wp:cNvGraphicFramePr>
+            <a:graphic xmlns:a="http://schemas.openxmlformats.org/drawingml/2006/main">
+              <a:graphicData uri="http://schemas.openxmlformats.org/drawingml/2006/picture">
+                <pic:pic xmlns:pic="http://schemas.openxmlformats.org/drawingml/2006/picture">
+                  <pic:nvPicPr>
+                    <pic:cNvPr id="1822140469" name=""/>
+                    <pic:cNvPicPr/>
+                  </pic:nvPicPr>
+                  <pic:blipFill>
+                    <a:blip r:embed="rId27"/>
+                    <a:stretch>
+                      <a:fillRect/>
+                    </a:stretch>
+                  </pic:blipFill>
+                  <pic:spPr>
+                    <a:xfrm>
+                      <a:off x="0" y="0"/>
+                      <a:ext cx="3529537" cy="697833"/>
+                    </a:xfrm>
+                    <a:prstGeom prst="rect">
+                      <a:avLst/>
+                    </a:prstGeom>
+                  </pic:spPr>
+                </pic:pic>
+              </a:graphicData>
+            </a:graphic>
+          </wp:inline>
+        </w:drawing>
+      </w:r>
+    </w:p>
+    <w:p>
+      <w:pPr>
+        <w:pStyle w:val="ListParagraph"/>
+        <w:ind w:left="360"/>
+      </w:pPr>
+      <w:r>
+        <w:rPr>
+          <w:rFonts w:hint="eastAsia"/>
+        </w:rPr>
+        <w:t>矩阵与矩阵的减法</w:t>
+      </w:r>
+      <w:r>
+        <w:t>,</w:t>
+      </w:r>
+      <w:r>
+        <w:rPr>
+          <w:rFonts w:hint="eastAsia"/>
+        </w:rPr>
+        <w:t xml:space="preserve"> </w:t>
+      </w:r>
+      <w:r>
+        <w:rPr>
+          <w:rFonts w:hint="eastAsia"/>
+        </w:rPr>
+        <w:t>数字直接相减</w:t>
+      </w:r>
+    </w:p>
+    <w:p>
+      <w:pPr>
+        <w:pStyle w:val="ListParagraph"/>
+        <w:ind w:left="360"/>
+        <w:jc w:val="center"/>
+      </w:pPr>
+      <w:r>
+        <w:rPr>
+          <w:noProof/>
+        </w:rPr>
+        <w:lastRenderedPageBreak/>
+        <w:drawing>
+          <wp:inline distT="0" distB="0" distL="0" distR="0" wp14:anchorId="33D271AD" wp14:editId="7503CB42">
+            <wp:extent cx="3643314" cy="666750"/>
+            <wp:effectExtent l="0" t="0" r="0" b="0"/>
+            <wp:docPr id="1261329815" name="Picture 1"/>
+            <wp:cNvGraphicFramePr>
+              <a:graphicFrameLocks xmlns:a="http://schemas.openxmlformats.org/drawingml/2006/main" noChangeAspect="1"/>
+            </wp:cNvGraphicFramePr>
+            <a:graphic xmlns:a="http://schemas.openxmlformats.org/drawingml/2006/main">
+              <a:graphicData uri="http://schemas.openxmlformats.org/drawingml/2006/picture">
+                <pic:pic xmlns:pic="http://schemas.openxmlformats.org/drawingml/2006/picture">
+                  <pic:nvPicPr>
+                    <pic:cNvPr id="1261329815" name=""/>
+                    <pic:cNvPicPr/>
+                  </pic:nvPicPr>
+                  <pic:blipFill>
+                    <a:blip r:embed="rId28"/>
+                    <a:stretch>
+                      <a:fillRect/>
+                    </a:stretch>
+                  </pic:blipFill>
+                  <pic:spPr>
+                    <a:xfrm>
+                      <a:off x="0" y="0"/>
+                      <a:ext cx="3670387" cy="671705"/>
+                    </a:xfrm>
+                    <a:prstGeom prst="rect">
+                      <a:avLst/>
+                    </a:prstGeom>
+                  </pic:spPr>
+                </pic:pic>
+              </a:graphicData>
+            </a:graphic>
+          </wp:inline>
+        </w:drawing>
+      </w:r>
+    </w:p>
+    <w:p>
+      <w:pPr>
+        <w:pStyle w:val="ListParagraph"/>
+        <w:numPr>
+          <w:ilvl w:val="0"/>
+          <w:numId w:val="4"/>
+        </w:numPr>
+      </w:pPr>
+      <w:r>
+        <w:rPr>
+          <w:rFonts w:hint="eastAsia"/>
+        </w:rPr>
+        <w:t>矩阵与标量的乘法</w:t>
+      </w:r>
+    </w:p>
+    <w:p>
+      <w:pPr>
+        <w:pStyle w:val="ListParagraph"/>
+        <w:ind w:left="360"/>
+      </w:pPr>
+      <w:r>
+        <w:rPr>
+          <w:rFonts w:hint="eastAsia"/>
+        </w:rPr>
+        <w:t>矩阵与标量的乘法</w:t>
+      </w:r>
+      <w:r>
+        <w:t xml:space="preserve">, </w:t>
+      </w:r>
+      <w:r>
+        <w:rPr>
+          <w:rFonts w:hint="eastAsia"/>
+        </w:rPr>
+        <w:t>数字直接相乘</w:t>
+      </w:r>
+    </w:p>
+    <w:p>
+      <w:pPr>
+        <w:pStyle w:val="ListParagraph"/>
+        <w:ind w:left="360"/>
+        <w:jc w:val="center"/>
+      </w:pPr>
+      <w:r>
+        <w:rPr>
+          <w:noProof/>
+        </w:rPr>
+        <w:drawing>
+          <wp:inline distT="0" distB="0" distL="0" distR="0" wp14:anchorId="731FAF1A" wp14:editId="514C1BCA">
+            <wp:extent cx="2889250" cy="731230"/>
+            <wp:effectExtent l="0" t="0" r="6350" b="0"/>
+            <wp:docPr id="1396141036" name="Picture 1"/>
+            <wp:cNvGraphicFramePr>
+              <a:graphicFrameLocks xmlns:a="http://schemas.openxmlformats.org/drawingml/2006/main" noChangeAspect="1"/>
+            </wp:cNvGraphicFramePr>
+            <a:graphic xmlns:a="http://schemas.openxmlformats.org/drawingml/2006/main">
+              <a:graphicData uri="http://schemas.openxmlformats.org/drawingml/2006/picture">
+                <pic:pic xmlns:pic="http://schemas.openxmlformats.org/drawingml/2006/picture">
+                  <pic:nvPicPr>
+                    <pic:cNvPr id="1396141036" name=""/>
+                    <pic:cNvPicPr/>
+                  </pic:nvPicPr>
+                  <pic:blipFill>
+                    <a:blip r:embed="rId29"/>
+                    <a:stretch>
+                      <a:fillRect/>
+                    </a:stretch>
+                  </pic:blipFill>
+                  <pic:spPr>
+                    <a:xfrm>
+                      <a:off x="0" y="0"/>
+                      <a:ext cx="2889250" cy="731230"/>
+                    </a:xfrm>
+                    <a:prstGeom prst="rect">
+                      <a:avLst/>
+                    </a:prstGeom>
+                  </pic:spPr>
+                </pic:pic>
+              </a:graphicData>
+            </a:graphic>
+          </wp:inline>
+        </w:drawing>
+      </w:r>
+    </w:p>
+    <w:p>
+      <w:pPr>
+        <w:pStyle w:val="ListParagraph"/>
+        <w:numPr>
+          <w:ilvl w:val="0"/>
+          <w:numId w:val="4"/>
+        </w:numPr>
+      </w:pPr>
+      <w:r>
+        <w:rPr>
+          <w:rFonts w:hint="eastAsia"/>
+        </w:rPr>
+        <w:t>矩阵与矩阵的乘法</w:t>
+      </w:r>
+    </w:p>
+    <w:p>
+      <w:pPr>
+        <w:pStyle w:val="ListParagraph"/>
+        <w:ind w:left="360"/>
+      </w:pPr>
+      <w:r>
+        <w:rPr>
+          <w:rFonts w:hint="eastAsia"/>
+        </w:rPr>
+        <w:t>行列式乘法的口诀</w:t>
+      </w:r>
+      <w:r>
+        <w:t>:</w:t>
+      </w:r>
+      <w:r>
+        <w:rPr>
+          <w:rFonts w:hint="eastAsia"/>
+        </w:rPr>
+        <w:t xml:space="preserve"> </w:t>
+      </w:r>
+    </w:p>
+    <w:p>
+      <w:pPr>
+        <w:pStyle w:val="ListParagraph"/>
+        <w:numPr>
+          <w:ilvl w:val="0"/>
+          <w:numId w:val="8"/>
+        </w:numPr>
+      </w:pPr>
+      <w:r>
+        <w:rPr>
+          <w:rFonts w:hint="eastAsia"/>
+        </w:rPr>
+        <w:t>A1</w:t>
+      </w:r>
+      <w:r>
+        <w:t xml:space="preserve"> * A2</w:t>
+      </w:r>
+      <w:r>
+        <w:rPr>
+          <w:rFonts w:hint="eastAsia"/>
+        </w:rPr>
+        <w:t xml:space="preserve"> </w:t>
+      </w:r>
+      <w:r>
+        <w:rPr>
+          <w:rFonts w:hint="eastAsia"/>
+        </w:rPr>
+        <w:t>的行列数等于</w:t>
+      </w:r>
+      <w:r>
+        <w:rPr>
+          <w:rFonts w:hint="eastAsia"/>
+        </w:rPr>
+        <w:t>A1</w:t>
+      </w:r>
+      <w:r>
+        <w:rPr>
+          <w:rFonts w:hint="eastAsia"/>
+        </w:rPr>
+        <w:t>的行数</w:t>
+      </w:r>
+      <w:r>
+        <w:t>, A2</w:t>
+      </w:r>
+      <w:r>
+        <w:rPr>
+          <w:rFonts w:hint="eastAsia"/>
+        </w:rPr>
+        <w:t>的列数</w:t>
+      </w:r>
+      <w:r>
+        <w:t xml:space="preserve">, </w:t>
+      </w:r>
+      <w:r>
+        <w:rPr>
+          <w:rFonts w:hint="eastAsia"/>
+        </w:rPr>
+        <w:t>也就是</w:t>
+      </w:r>
+      <w:r>
+        <w:t>3</w:t>
+      </w:r>
+      <w:r>
+        <w:rPr>
+          <w:rFonts w:hint="eastAsia"/>
+        </w:rPr>
+        <w:t>行</w:t>
+      </w:r>
+      <w:r>
+        <w:rPr>
+          <w:rFonts w:hint="eastAsia"/>
+        </w:rPr>
+        <w:t>4</w:t>
+      </w:r>
+      <w:r>
+        <w:rPr>
+          <w:rFonts w:hint="eastAsia"/>
+        </w:rPr>
+        <w:t>列的</w:t>
+      </w:r>
+      <w:r>
+        <w:rPr>
+          <w:rFonts w:hint="eastAsia"/>
+        </w:rPr>
+        <w:t>A1 * 4</w:t>
+      </w:r>
+      <w:r>
+        <w:rPr>
+          <w:rFonts w:hint="eastAsia"/>
+        </w:rPr>
+        <w:t>行</w:t>
+      </w:r>
+      <w:r>
+        <w:rPr>
+          <w:rFonts w:hint="eastAsia"/>
+        </w:rPr>
+        <w:t>3</w:t>
+      </w:r>
+      <w:r>
+        <w:rPr>
+          <w:rFonts w:hint="eastAsia"/>
+        </w:rPr>
+        <w:t>列的</w:t>
+      </w:r>
+      <w:r>
+        <w:rPr>
+          <w:rFonts w:hint="eastAsia"/>
+        </w:rPr>
+        <w:t xml:space="preserve">A2 </w:t>
+      </w:r>
+      <w:r>
+        <w:rPr>
+          <w:rFonts w:hint="eastAsia"/>
+        </w:rPr>
+        <w:t>其结果一定为</w:t>
+      </w:r>
+      <w:r>
+        <w:rPr>
+          <w:rFonts w:hint="eastAsia"/>
+        </w:rPr>
+        <w:t>3</w:t>
+      </w:r>
+      <w:r>
+        <w:rPr>
+          <w:rFonts w:hint="eastAsia"/>
+        </w:rPr>
+        <w:t>行</w:t>
+      </w:r>
+      <w:r>
+        <w:rPr>
+          <w:rFonts w:hint="eastAsia"/>
+        </w:rPr>
+        <w:t>3</w:t>
+      </w:r>
+      <w:r>
+        <w:rPr>
+          <w:rFonts w:hint="eastAsia"/>
+        </w:rPr>
+        <w:t>列</w:t>
+      </w:r>
+      <w:r>
+        <w:t>.</w:t>
+      </w:r>
+    </w:p>
+    <w:p>
+      <w:pPr>
+        <w:pStyle w:val="ListParagraph"/>
+        <w:numPr>
+          <w:ilvl w:val="0"/>
+          <w:numId w:val="8"/>
+        </w:numPr>
+        <w:rPr>
+          <w:rFonts w:hint="eastAsia"/>
+        </w:rPr>
+      </w:pPr>
+      <w:r>
+        <w:rPr>
+          <w:rFonts w:hint="eastAsia"/>
+        </w:rPr>
+        <w:t xml:space="preserve">A1 </w:t>
+      </w:r>
+      <w:r>
+        <w:t xml:space="preserve">* A2 </w:t>
+      </w:r>
+      <w:r>
+        <w:rPr>
+          <w:rFonts w:hint="eastAsia"/>
+        </w:rPr>
+        <w:t>中</w:t>
+      </w:r>
+      <w:r>
+        <w:t xml:space="preserve"> A1</w:t>
+      </w:r>
+      <w:r>
+        <w:rPr>
+          <w:rFonts w:hint="eastAsia"/>
+        </w:rPr>
+        <w:t>的列数必须与</w:t>
+      </w:r>
+      <w:r>
+        <w:rPr>
+          <w:rFonts w:hint="eastAsia"/>
+        </w:rPr>
+        <w:t>A2</w:t>
+      </w:r>
+      <w:r>
+        <w:rPr>
+          <w:rFonts w:hint="eastAsia"/>
+        </w:rPr>
+        <w:t>的行数相同才可计算</w:t>
+      </w:r>
+    </w:p>
+    <w:p>
+      <w:pPr>
+        <w:pStyle w:val="ListParagraph"/>
+        <w:ind w:left="360"/>
+        <w:jc w:val="center"/>
+      </w:pPr>
+      <w:r>
+        <w:rPr>
+          <w:noProof/>
+        </w:rPr>
+        <w:drawing>
+          <wp:inline distT="0" distB="0" distL="0" distR="0" wp14:anchorId="08004F6E" wp14:editId="01F5208F">
+            <wp:extent cx="4254500" cy="612963"/>
+            <wp:effectExtent l="0" t="0" r="0" b="0"/>
+            <wp:docPr id="146530303" name="Picture 1"/>
+            <wp:cNvGraphicFramePr>
+              <a:graphicFrameLocks xmlns:a="http://schemas.openxmlformats.org/drawingml/2006/main" noChangeAspect="1"/>
+            </wp:cNvGraphicFramePr>
+            <a:graphic xmlns:a="http://schemas.openxmlformats.org/drawingml/2006/main">
+              <a:graphicData uri="http://schemas.openxmlformats.org/drawingml/2006/picture">
+                <pic:pic xmlns:pic="http://schemas.openxmlformats.org/drawingml/2006/picture">
+                  <pic:nvPicPr>
+                    <pic:cNvPr id="146530303" name=""/>
+                    <pic:cNvPicPr/>
+                  </pic:nvPicPr>
+                  <pic:blipFill>
+                    <a:blip r:embed="rId30"/>
+                    <a:stretch>
+                      <a:fillRect/>
+                    </a:stretch>
+                  </pic:blipFill>
+                  <pic:spPr>
+                    <a:xfrm>
+                      <a:off x="0" y="0"/>
+                      <a:ext cx="4292582" cy="618450"/>
+                    </a:xfrm>
+                    <a:prstGeom prst="rect">
+                      <a:avLst/>
+                    </a:prstGeom>
+                  </pic:spPr>
+                </pic:pic>
+              </a:graphicData>
+            </a:graphic>
+          </wp:inline>
+        </w:drawing>
+      </w:r>
+    </w:p>
+    <w:p>
+      <w:pPr>
+        <w:pStyle w:val="ListParagraph"/>
+        <w:numPr>
+          <w:ilvl w:val="0"/>
+          <w:numId w:val="4"/>
+        </w:numPr>
+      </w:pPr>
+      <w:r>
+        <w:rPr>
+          <w:rFonts w:hint="eastAsia"/>
+        </w:rPr>
+        <w:t>实用矩阵</w:t>
+      </w:r>
+      <w:r>
+        <w:t xml:space="preserve">, </w:t>
+      </w:r>
+      <w:r>
+        <w:rPr>
+          <w:rFonts w:hint="eastAsia"/>
+        </w:rPr>
+        <w:t>放大</w:t>
+      </w:r>
+    </w:p>
+    <w:p>
+      <w:pPr>
+        <w:pStyle w:val="ListParagraph"/>
+        <w:ind w:left="360"/>
+        <w:jc w:val="center"/>
+      </w:pPr>
+      <w:r>
+        <w:rPr>
+          <w:noProof/>
+        </w:rPr>
+        <w:drawing>
+          <wp:inline distT="0" distB="0" distL="0" distR="0" wp14:anchorId="64973EDD" wp14:editId="25581236">
+            <wp:extent cx="2624166" cy="923925"/>
+            <wp:effectExtent l="0" t="0" r="5080" b="0"/>
+            <wp:docPr id="1116074174" name="Picture 1"/>
+            <wp:cNvGraphicFramePr>
+              <a:graphicFrameLocks xmlns:a="http://schemas.openxmlformats.org/drawingml/2006/main" noChangeAspect="1"/>
+            </wp:cNvGraphicFramePr>
+            <a:graphic xmlns:a="http://schemas.openxmlformats.org/drawingml/2006/main">
+              <a:graphicData uri="http://schemas.openxmlformats.org/drawingml/2006/picture">
+                <pic:pic xmlns:pic="http://schemas.openxmlformats.org/drawingml/2006/picture">
+                  <pic:nvPicPr>
+                    <pic:cNvPr id="1116074174" name=""/>
+                    <pic:cNvPicPr/>
+                  </pic:nvPicPr>
+                  <pic:blipFill>
+                    <a:blip r:embed="rId31"/>
+                    <a:stretch>
+                      <a:fillRect/>
+                    </a:stretch>
+                  </pic:blipFill>
+                  <pic:spPr>
+                    <a:xfrm>
+                      <a:off x="0" y="0"/>
+                      <a:ext cx="2628757" cy="925541"/>
+                    </a:xfrm>
+                    <a:prstGeom prst="rect">
+                      <a:avLst/>
+                    </a:prstGeom>
+                  </pic:spPr>
+                </pic:pic>
+              </a:graphicData>
+            </a:graphic>
+          </wp:inline>
+        </w:drawing>
+      </w:r>
+    </w:p>
+    <w:p>
+      <w:pPr>
+        <w:pStyle w:val="ListParagraph"/>
+        <w:numPr>
+          <w:ilvl w:val="0"/>
+          <w:numId w:val="4"/>
+        </w:numPr>
+        <w:rPr>
+          <w:rFonts w:hint="eastAsia"/>
+        </w:rPr>
+      </w:pPr>
+      <w:r>
+        <w:rPr>
+          <w:rFonts w:hint="eastAsia"/>
+        </w:rPr>
+        <w:t>实用矩阵</w:t>
+      </w:r>
+      <w:r>
+        <w:t xml:space="preserve">, </w:t>
+      </w:r>
+      <w:r>
+        <w:rPr>
+          <w:rFonts w:hint="eastAsia"/>
+        </w:rPr>
+        <w:t>位移</w:t>
+      </w:r>
+    </w:p>
+    <w:p>
+      <w:pPr>
+        <w:pStyle w:val="ListParagraph"/>
+        <w:ind w:left="360"/>
+        <w:jc w:val="center"/>
+      </w:pPr>
+      <w:r>
+        <w:rPr>
+          <w:noProof/>
+        </w:rPr>
+        <w:drawing>
+          <wp:inline distT="0" distB="0" distL="0" distR="0" wp14:anchorId="0545D483" wp14:editId="4953CD33">
+            <wp:extent cx="2930525" cy="1066199"/>
+            <wp:effectExtent l="0" t="0" r="3175" b="635"/>
+            <wp:docPr id="1269330828" name="Picture 1"/>
+            <wp:cNvGraphicFramePr>
+              <a:graphicFrameLocks xmlns:a="http://schemas.openxmlformats.org/drawingml/2006/main" noChangeAspect="1"/>
+            </wp:cNvGraphicFramePr>
+            <a:graphic xmlns:a="http://schemas.openxmlformats.org/drawingml/2006/main">
+              <a:graphicData uri="http://schemas.openxmlformats.org/drawingml/2006/picture">
+                <pic:pic xmlns:pic="http://schemas.openxmlformats.org/drawingml/2006/picture">
+                  <pic:nvPicPr>
+                    <pic:cNvPr id="1269330828" name=""/>
+                    <pic:cNvPicPr/>
+                  </pic:nvPicPr>
+                  <pic:blipFill>
+                    <a:blip r:embed="rId32"/>
+                    <a:stretch>
+                      <a:fillRect/>
+                    </a:stretch>
+                  </pic:blipFill>
+                  <pic:spPr>
+                    <a:xfrm>
+                      <a:off x="0" y="0"/>
+                      <a:ext cx="2937878" cy="1068874"/>
+                    </a:xfrm>
+                    <a:prstGeom prst="rect">
+                      <a:avLst/>
+                    </a:prstGeom>
+                  </pic:spPr>
+                </pic:pic>
+              </a:graphicData>
+            </a:graphic>
+          </wp:inline>
+        </w:drawing>
+      </w:r>
+    </w:p>
+    <w:p>
+      <w:pPr>
+        <w:pStyle w:val="ListParagraph"/>
+        <w:numPr>
+          <w:ilvl w:val="0"/>
+          <w:numId w:val="4"/>
+        </w:numPr>
+        <w:rPr>
+          <w:rFonts w:hint="eastAsia"/>
+        </w:rPr>
+      </w:pPr>
+      <w:r>
+        <w:rPr>
+          <w:rFonts w:hint="eastAsia"/>
+        </w:rPr>
+        <w:t>实用矩阵</w:t>
+      </w:r>
+      <w:r>
+        <w:t xml:space="preserve">, </w:t>
+      </w:r>
+      <w:r>
+        <w:rPr>
+          <w:rFonts w:hint="eastAsia"/>
+        </w:rPr>
+        <w:t>绕</w:t>
+      </w:r>
+      <w:r>
+        <w:rPr>
+          <w:rFonts w:hint="eastAsia"/>
+        </w:rPr>
+        <w:t>X</w:t>
+      </w:r>
+      <w:r>
+        <w:rPr>
+          <w:rFonts w:hint="eastAsia"/>
+        </w:rPr>
+        <w:t>轴旋转</w:t>
+      </w:r>
+      <w:r>
+        <w:t>(</w:t>
+      </w:r>
+      <w:r>
+        <w:rPr>
+          <w:rFonts w:hint="eastAsia"/>
+        </w:rPr>
+        <w:t>俯仰角</w:t>
+      </w:r>
+      <w:r>
+        <w:rPr>
+          <w:rFonts w:hint="eastAsia"/>
+        </w:rPr>
+        <w:t xml:space="preserve"> Pitch</w:t>
+      </w:r>
+      <w:r>
+        <w:t>)</w:t>
+      </w:r>
+    </w:p>
+    <w:p>
+      <w:pPr>
+        <w:pStyle w:val="ListParagraph"/>
+        <w:ind w:left="360"/>
+        <w:jc w:val="center"/>
+      </w:pPr>
+      <w:r>
+        <w:rPr>
+          <w:noProof/>
+        </w:rPr>
+        <w:drawing>
+          <wp:inline distT="0" distB="0" distL="0" distR="0" wp14:anchorId="53A1B789" wp14:editId="1526584A">
+            <wp:extent cx="4660900" cy="1100922"/>
+            <wp:effectExtent l="0" t="0" r="6350" b="4445"/>
+            <wp:docPr id="779991984" name="Picture 1"/>
+            <wp:cNvGraphicFramePr>
+              <a:graphicFrameLocks xmlns:a="http://schemas.openxmlformats.org/drawingml/2006/main" noChangeAspect="1"/>
+            </wp:cNvGraphicFramePr>
+            <a:graphic xmlns:a="http://schemas.openxmlformats.org/drawingml/2006/main">
+              <a:graphicData uri="http://schemas.openxmlformats.org/drawingml/2006/picture">
+                <pic:pic xmlns:pic="http://schemas.openxmlformats.org/drawingml/2006/picture">
+                  <pic:nvPicPr>
+                    <pic:cNvPr id="779991984" name=""/>
+                    <pic:cNvPicPr/>
+                  </pic:nvPicPr>
+                  <pic:blipFill>
+                    <a:blip r:embed="rId33"/>
+                    <a:stretch>
+                      <a:fillRect/>
+                    </a:stretch>
+                  </pic:blipFill>
+                  <pic:spPr>
+                    <a:xfrm>
+                      <a:off x="0" y="0"/>
+                      <a:ext cx="4677837" cy="1104923"/>
+                    </a:xfrm>
+                    <a:prstGeom prst="rect">
+                      <a:avLst/>
+                    </a:prstGeom>
+                  </pic:spPr>
+                </pic:pic>
+              </a:graphicData>
+            </a:graphic>
+          </wp:inline>
+        </w:drawing>
+      </w:r>
+    </w:p>
+    <w:p>
+      <w:pPr>
+        <w:pStyle w:val="ListParagraph"/>
+        <w:ind w:left="360"/>
+        <w:jc w:val="center"/>
+        <w:rPr>
+          <w:rFonts w:hint="eastAsia"/>
+        </w:rPr>
+      </w:pPr>
+    </w:p>
+    <w:p>
+      <w:pPr>
+        <w:pStyle w:val="ListParagraph"/>
+        <w:numPr>
+          <w:ilvl w:val="0"/>
+          <w:numId w:val="4"/>
+        </w:numPr>
+      </w:pPr>
+      <w:r>
+        <w:rPr>
+          <w:rFonts w:hint="eastAsia"/>
+        </w:rPr>
+        <w:t>实用矩阵</w:t>
+      </w:r>
+      <w:r>
+        <w:t xml:space="preserve">, </w:t>
+      </w:r>
+      <w:r>
+        <w:rPr>
+          <w:rFonts w:hint="eastAsia"/>
+        </w:rPr>
+        <w:t>绕</w:t>
+      </w:r>
+      <w:r>
+        <w:rPr>
+          <w:rFonts w:hint="eastAsia"/>
+        </w:rPr>
+        <w:t>Y</w:t>
+      </w:r>
+      <w:r>
+        <w:rPr>
+          <w:rFonts w:hint="eastAsia"/>
+        </w:rPr>
+        <w:t>轴旋转</w:t>
+      </w:r>
+      <w:r>
+        <w:t>(</w:t>
+      </w:r>
+      <w:r>
+        <w:rPr>
+          <w:rFonts w:hint="eastAsia"/>
+        </w:rPr>
+        <w:t>偏航角</w:t>
+      </w:r>
+      <w:r>
+        <w:rPr>
+          <w:rFonts w:hint="eastAsia"/>
+        </w:rPr>
+        <w:t xml:space="preserve"> Yaw</w:t>
+      </w:r>
+      <w:r>
+        <w:t>)</w:t>
+      </w:r>
+    </w:p>
+    <w:p>
+      <w:pPr>
+        <w:pStyle w:val="ListParagraph"/>
+        <w:ind w:left="360"/>
+        <w:jc w:val="center"/>
+      </w:pPr>
+      <w:r>
+        <w:rPr>
+          <w:noProof/>
+        </w:rPr>
+        <w:drawing>
+          <wp:inline distT="0" distB="0" distL="0" distR="0" wp14:anchorId="0DBEFEC7" wp14:editId="4A148DDE">
+            <wp:extent cx="4613197" cy="1161415"/>
+            <wp:effectExtent l="0" t="0" r="0" b="635"/>
+            <wp:docPr id="555520943" name="Picture 1"/>
+            <wp:cNvGraphicFramePr>
+              <a:graphicFrameLocks xmlns:a="http://schemas.openxmlformats.org/drawingml/2006/main" noChangeAspect="1"/>
+            </wp:cNvGraphicFramePr>
+            <a:graphic xmlns:a="http://schemas.openxmlformats.org/drawingml/2006/main">
+              <a:graphicData uri="http://schemas.openxmlformats.org/drawingml/2006/picture">
+                <pic:pic xmlns:pic="http://schemas.openxmlformats.org/drawingml/2006/picture">
+                  <pic:nvPicPr>
+                    <pic:cNvPr id="555520943" name=""/>
+                    <pic:cNvPicPr/>
+                  </pic:nvPicPr>
+                  <pic:blipFill>
+                    <a:blip r:embed="rId34"/>
+                    <a:stretch>
+                      <a:fillRect/>
+                    </a:stretch>
+                  </pic:blipFill>
+                  <pic:spPr>
+                    <a:xfrm>
+                      <a:off x="0" y="0"/>
+                      <a:ext cx="4638141" cy="1167695"/>
+                    </a:xfrm>
+                    <a:prstGeom prst="rect">
+                      <a:avLst/>
+                    </a:prstGeom>
+                  </pic:spPr>
+                </pic:pic>
+              </a:graphicData>
+            </a:graphic>
+          </wp:inline>
+        </w:drawing>
+      </w:r>
+    </w:p>
+    <w:p>
+      <w:pPr>
+        <w:pStyle w:val="ListParagraph"/>
+        <w:ind w:left="360"/>
+        <w:jc w:val="center"/>
+        <w:rPr>
+          <w:rFonts w:hint="eastAsia"/>
+        </w:rPr>
+      </w:pPr>
+    </w:p>
+    <w:p>
+      <w:pPr>
+        <w:pStyle w:val="ListParagraph"/>
+        <w:numPr>
+          <w:ilvl w:val="0"/>
+          <w:numId w:val="4"/>
+        </w:numPr>
+      </w:pPr>
+      <w:r>
+        <w:rPr>
+          <w:rFonts w:hint="eastAsia"/>
+        </w:rPr>
+        <w:lastRenderedPageBreak/>
+        <w:t>实用矩阵</w:t>
+      </w:r>
+      <w:r>
+        <w:t xml:space="preserve">, </w:t>
+      </w:r>
+      <w:r>
+        <w:rPr>
+          <w:rFonts w:hint="eastAsia"/>
+        </w:rPr>
+        <w:t>绕</w:t>
+      </w:r>
+      <w:r>
+        <w:rPr>
+          <w:rFonts w:hint="eastAsia"/>
+        </w:rPr>
+        <w:t>Z</w:t>
+      </w:r>
+      <w:r>
+        <w:rPr>
+          <w:rFonts w:hint="eastAsia"/>
+        </w:rPr>
+        <w:t>轴旋转</w:t>
+      </w:r>
+      <w:r>
+        <w:t>(</w:t>
+      </w:r>
+      <w:r>
+        <w:rPr>
+          <w:rFonts w:hint="eastAsia"/>
+        </w:rPr>
+        <w:t>翻转</w:t>
+      </w:r>
+      <w:r>
+        <w:rPr>
+          <w:rFonts w:hint="eastAsia"/>
+        </w:rPr>
+        <w:t>角</w:t>
+      </w:r>
+      <w:r>
+        <w:rPr>
+          <w:rFonts w:hint="eastAsia"/>
+        </w:rPr>
+        <w:t xml:space="preserve"> </w:t>
+      </w:r>
+      <w:r>
+        <w:rPr>
+          <w:rFonts w:hint="eastAsia"/>
+        </w:rPr>
+        <w:t>Roll</w:t>
+      </w:r>
+      <w:r>
+        <w:t>)</w:t>
+      </w:r>
+    </w:p>
+    <w:p>
+      <w:pPr>
+        <w:pStyle w:val="ListParagraph"/>
+        <w:ind w:left="360"/>
+        <w:jc w:val="center"/>
+        <w:rPr>
+          <w:rFonts w:hint="eastAsia"/>
+        </w:rPr>
+      </w:pPr>
+      <w:r>
+        <w:rPr>
+          <w:noProof/>
+        </w:rPr>
+        <w:drawing>
+          <wp:inline distT="0" distB="0" distL="0" distR="0" wp14:anchorId="2D2DC6A5" wp14:editId="0F1B3E90">
+            <wp:extent cx="4352925" cy="1101929"/>
+            <wp:effectExtent l="0" t="0" r="0" b="3175"/>
+            <wp:docPr id="1904873252" name="Picture 1"/>
+            <wp:cNvGraphicFramePr>
+              <a:graphicFrameLocks xmlns:a="http://schemas.openxmlformats.org/drawingml/2006/main" noChangeAspect="1"/>
+            </wp:cNvGraphicFramePr>
+            <a:graphic xmlns:a="http://schemas.openxmlformats.org/drawingml/2006/main">
+              <a:graphicData uri="http://schemas.openxmlformats.org/drawingml/2006/picture">
+                <pic:pic xmlns:pic="http://schemas.openxmlformats.org/drawingml/2006/picture">
+                  <pic:nvPicPr>
+                    <pic:cNvPr id="1904873252" name=""/>
+                    <pic:cNvPicPr/>
+                  </pic:nvPicPr>
+                  <pic:blipFill>
+                    <a:blip r:embed="rId35"/>
+                    <a:stretch>
+                      <a:fillRect/>
+                    </a:stretch>
+                  </pic:blipFill>
+                  <pic:spPr>
+                    <a:xfrm>
+                      <a:off x="0" y="0"/>
+                      <a:ext cx="4366686" cy="1105413"/>
+                    </a:xfrm>
+                    <a:prstGeom prst="rect">
+                      <a:avLst/>
+                    </a:prstGeom>
+                  </pic:spPr>
+                </pic:pic>
+              </a:graphicData>
+            </a:graphic>
+          </wp:inline>
+        </w:drawing>
+      </w:r>
+    </w:p>
+    <w:p>
+      <w:pPr>
+        <w:pStyle w:val="ListParagraph"/>
+        <w:ind w:left="360"/>
+        <w:jc w:val="center"/>
+        <w:rPr>
+          <w:rFonts w:hint="eastAsia"/>
+        </w:rPr>
+      </w:pPr>
     </w:p>
     <w:sectPr>
       <w:pgSz w:w="12240" w:h="15840"/>
@@ -3501,6 +5115,95 @@
     </w:lvl>
   </w:abstractNum>
   <w:abstractNum w:abstractNumId="1" w15:restartNumberingAfterBreak="0">
+    <w:nsid w:val="110F2660"/>
+    <w:multiLevelType w:val="hybridMultilevel"/>
+    <w:tmpl w:val="5BF650D0"/>
+    <w:lvl w:ilvl="0" w:tplc="B64E612C">
+      <w:start w:val="1"/>
+      <w:numFmt w:val="decimal"/>
+      <w:lvlText w:val="%1."/>
+      <w:lvlJc w:val="left"/>
+      <w:pPr>
+        <w:ind w:left="720" w:hanging="360"/>
+      </w:pPr>
+      <w:rPr>
+        <w:rFonts w:hint="default"/>
+      </w:rPr>
+    </w:lvl>
+    <w:lvl w:ilvl="1" w:tplc="04090019" w:tentative="1">
+      <w:start w:val="1"/>
+      <w:numFmt w:val="lowerLetter"/>
+      <w:lvlText w:val="%2)"/>
+      <w:lvlJc w:val="left"/>
+      <w:pPr>
+        <w:ind w:left="1240" w:hanging="440"/>
+      </w:pPr>
+    </w:lvl>
+    <w:lvl w:ilvl="2" w:tplc="0409001B" w:tentative="1">
+      <w:start w:val="1"/>
+      <w:numFmt w:val="lowerRoman"/>
+      <w:lvlText w:val="%3."/>
+      <w:lvlJc w:val="right"/>
+      <w:pPr>
+        <w:ind w:left="1680" w:hanging="440"/>
+      </w:pPr>
+    </w:lvl>
+    <w:lvl w:ilvl="3" w:tplc="0409000F" w:tentative="1">
+      <w:start w:val="1"/>
+      <w:numFmt w:val="decimal"/>
+      <w:lvlText w:val="%4."/>
+      <w:lvlJc w:val="left"/>
+      <w:pPr>
+        <w:ind w:left="2120" w:hanging="440"/>
+      </w:pPr>
+    </w:lvl>
+    <w:lvl w:ilvl="4" w:tplc="04090019" w:tentative="1">
+      <w:start w:val="1"/>
+      <w:numFmt w:val="lowerLetter"/>
+      <w:lvlText w:val="%5)"/>
+      <w:lvlJc w:val="left"/>
+      <w:pPr>
+        <w:ind w:left="2560" w:hanging="440"/>
+      </w:pPr>
+    </w:lvl>
+    <w:lvl w:ilvl="5" w:tplc="0409001B" w:tentative="1">
+      <w:start w:val="1"/>
+      <w:numFmt w:val="lowerRoman"/>
+      <w:lvlText w:val="%6."/>
+      <w:lvlJc w:val="right"/>
+      <w:pPr>
+        <w:ind w:left="3000" w:hanging="440"/>
+      </w:pPr>
+    </w:lvl>
+    <w:lvl w:ilvl="6" w:tplc="0409000F" w:tentative="1">
+      <w:start w:val="1"/>
+      <w:numFmt w:val="decimal"/>
+      <w:lvlText w:val="%7."/>
+      <w:lvlJc w:val="left"/>
+      <w:pPr>
+        <w:ind w:left="3440" w:hanging="440"/>
+      </w:pPr>
+    </w:lvl>
+    <w:lvl w:ilvl="7" w:tplc="04090019" w:tentative="1">
+      <w:start w:val="1"/>
+      <w:numFmt w:val="lowerLetter"/>
+      <w:lvlText w:val="%8)"/>
+      <w:lvlJc w:val="left"/>
+      <w:pPr>
+        <w:ind w:left="3880" w:hanging="440"/>
+      </w:pPr>
+    </w:lvl>
+    <w:lvl w:ilvl="8" w:tplc="0409001B" w:tentative="1">
+      <w:start w:val="1"/>
+      <w:numFmt w:val="lowerRoman"/>
+      <w:lvlText w:val="%9."/>
+      <w:lvlJc w:val="right"/>
+      <w:pPr>
+        <w:ind w:left="4320" w:hanging="440"/>
+      </w:pPr>
+    </w:lvl>
+  </w:abstractNum>
+  <w:abstractNum w:abstractNumId="2" w15:restartNumberingAfterBreak="0">
     <w:nsid w:val="1E1B3420"/>
     <w:multiLevelType w:val="hybridMultilevel"/>
     <w:tmpl w:val="4D56515A"/>
@@ -3587,10 +5290,123 @@
       </w:pPr>
     </w:lvl>
   </w:abstractNum>
-  <w:abstractNum w:abstractNumId="2" w15:restartNumberingAfterBreak="0">
+  <w:abstractNum w:abstractNumId="3" w15:restartNumberingAfterBreak="0">
     <w:nsid w:val="3A78493F"/>
     <w:multiLevelType w:val="hybridMultilevel"/>
     <w:tmpl w:val="2116A406"/>
+    <w:lvl w:ilvl="0" w:tplc="04090001">
+      <w:start w:val="1"/>
+      <w:numFmt w:val="bullet"/>
+      <w:lvlText w:val=""/>
+      <w:lvlJc w:val="left"/>
+      <w:pPr>
+        <w:ind w:left="360" w:hanging="360"/>
+      </w:pPr>
+      <w:rPr>
+        <w:rFonts w:ascii="Symbol" w:hAnsi="Symbol" w:hint="default"/>
+      </w:rPr>
+    </w:lvl>
+    <w:lvl w:ilvl="1" w:tplc="FFFFFFFF">
+      <w:start w:val="1"/>
+      <w:numFmt w:val="bullet"/>
+      <w:lvlText w:val="o"/>
+      <w:lvlJc w:val="left"/>
+      <w:pPr>
+        <w:ind w:left="1080" w:hanging="360"/>
+      </w:pPr>
+      <w:rPr>
+        <w:rFonts w:ascii="Courier New" w:hAnsi="Courier New" w:cs="Courier New" w:hint="default"/>
+      </w:rPr>
+    </w:lvl>
+    <w:lvl w:ilvl="2" w:tplc="FFFFFFFF" w:tentative="1">
+      <w:start w:val="1"/>
+      <w:numFmt w:val="bullet"/>
+      <w:lvlText w:val=""/>
+      <w:lvlJc w:val="left"/>
+      <w:pPr>
+        <w:ind w:left="1800" w:hanging="360"/>
+      </w:pPr>
+      <w:rPr>
+        <w:rFonts w:ascii="Wingdings" w:hAnsi="Wingdings" w:hint="default"/>
+      </w:rPr>
+    </w:lvl>
+    <w:lvl w:ilvl="3" w:tplc="FFFFFFFF" w:tentative="1">
+      <w:start w:val="1"/>
+      <w:numFmt w:val="bullet"/>
+      <w:lvlText w:val=""/>
+      <w:lvlJc w:val="left"/>
+      <w:pPr>
+        <w:ind w:left="2520" w:hanging="360"/>
+      </w:pPr>
+      <w:rPr>
+        <w:rFonts w:ascii="Symbol" w:hAnsi="Symbol" w:hint="default"/>
+      </w:rPr>
+    </w:lvl>
+    <w:lvl w:ilvl="4" w:tplc="FFFFFFFF" w:tentative="1">
+      <w:start w:val="1"/>
+      <w:numFmt w:val="bullet"/>
+      <w:lvlText w:val="o"/>
+      <w:lvlJc w:val="left"/>
+      <w:pPr>
+        <w:ind w:left="3240" w:hanging="360"/>
+      </w:pPr>
+      <w:rPr>
+        <w:rFonts w:ascii="Courier New" w:hAnsi="Courier New" w:cs="Courier New" w:hint="default"/>
+      </w:rPr>
+    </w:lvl>
+    <w:lvl w:ilvl="5" w:tplc="FFFFFFFF" w:tentative="1">
+      <w:start w:val="1"/>
+      <w:numFmt w:val="bullet"/>
+      <w:lvlText w:val=""/>
+      <w:lvlJc w:val="left"/>
+      <w:pPr>
+        <w:ind w:left="3960" w:hanging="360"/>
+      </w:pPr>
+      <w:rPr>
+        <w:rFonts w:ascii="Wingdings" w:hAnsi="Wingdings" w:hint="default"/>
+      </w:rPr>
+    </w:lvl>
+    <w:lvl w:ilvl="6" w:tplc="FFFFFFFF" w:tentative="1">
+      <w:start w:val="1"/>
+      <w:numFmt w:val="bullet"/>
+      <w:lvlText w:val=""/>
+      <w:lvlJc w:val="left"/>
+      <w:pPr>
+        <w:ind w:left="4680" w:hanging="360"/>
+      </w:pPr>
+      <w:rPr>
+        <w:rFonts w:ascii="Symbol" w:hAnsi="Symbol" w:hint="default"/>
+      </w:rPr>
+    </w:lvl>
+    <w:lvl w:ilvl="7" w:tplc="FFFFFFFF" w:tentative="1">
+      <w:start w:val="1"/>
+      <w:numFmt w:val="bullet"/>
+      <w:lvlText w:val="o"/>
+      <w:lvlJc w:val="left"/>
+      <w:pPr>
+        <w:ind w:left="5400" w:hanging="360"/>
+      </w:pPr>
+      <w:rPr>
+        <w:rFonts w:ascii="Courier New" w:hAnsi="Courier New" w:cs="Courier New" w:hint="default"/>
+      </w:rPr>
+    </w:lvl>
+    <w:lvl w:ilvl="8" w:tplc="FFFFFFFF" w:tentative="1">
+      <w:start w:val="1"/>
+      <w:numFmt w:val="bullet"/>
+      <w:lvlText w:val=""/>
+      <w:lvlJc w:val="left"/>
+      <w:pPr>
+        <w:ind w:left="6120" w:hanging="360"/>
+      </w:pPr>
+      <w:rPr>
+        <w:rFonts w:ascii="Wingdings" w:hAnsi="Wingdings" w:hint="default"/>
+      </w:rPr>
+    </w:lvl>
+  </w:abstractNum>
+  <w:abstractNum w:abstractNumId="4" w15:restartNumberingAfterBreak="0">
+    <w:nsid w:val="4FDA2914"/>
+    <w:multiLevelType w:val="hybridMultilevel"/>
+    <w:tmpl w:val="5B22A7A8"/>
     <w:lvl w:ilvl="0" w:tplc="04090001">
       <w:start w:val="1"/>
       <w:numFmt w:val="bullet"/>
@@ -3700,20 +5516,133 @@
       </w:rPr>
     </w:lvl>
   </w:abstractNum>
-  <w:abstractNum w:abstractNumId="3" w15:restartNumberingAfterBreak="0">
-    <w:nsid w:val="4FDA2914"/>
+  <w:abstractNum w:abstractNumId="5" w15:restartNumberingAfterBreak="0">
+    <w:nsid w:val="73EB5CD0"/>
     <w:multiLevelType w:val="hybridMultilevel"/>
-    <w:tmpl w:val="5B22A7A8"/>
+    <w:tmpl w:val="1688D65C"/>
     <w:lvl w:ilvl="0" w:tplc="04090001">
       <w:start w:val="1"/>
       <w:numFmt w:val="bullet"/>
       <w:lvlText w:val=""/>
       <w:lvlJc w:val="left"/>
       <w:pPr>
-        <w:ind w:left="360" w:hanging="360"/>
+        <w:ind w:left="720" w:hanging="360"/>
       </w:pPr>
       <w:rPr>
         <w:rFonts w:ascii="Symbol" w:hAnsi="Symbol" w:hint="default"/>
+      </w:rPr>
+    </w:lvl>
+    <w:lvl w:ilvl="1" w:tplc="04090003" w:tentative="1">
+      <w:start w:val="1"/>
+      <w:numFmt w:val="bullet"/>
+      <w:lvlText w:val="o"/>
+      <w:lvlJc w:val="left"/>
+      <w:pPr>
+        <w:ind w:left="1440" w:hanging="360"/>
+      </w:pPr>
+      <w:rPr>
+        <w:rFonts w:ascii="Courier New" w:hAnsi="Courier New" w:cs="Courier New" w:hint="default"/>
+      </w:rPr>
+    </w:lvl>
+    <w:lvl w:ilvl="2" w:tplc="04090005" w:tentative="1">
+      <w:start w:val="1"/>
+      <w:numFmt w:val="bullet"/>
+      <w:lvlText w:val=""/>
+      <w:lvlJc w:val="left"/>
+      <w:pPr>
+        <w:ind w:left="2160" w:hanging="360"/>
+      </w:pPr>
+      <w:rPr>
+        <w:rFonts w:ascii="Wingdings" w:hAnsi="Wingdings" w:hint="default"/>
+      </w:rPr>
+    </w:lvl>
+    <w:lvl w:ilvl="3" w:tplc="04090001" w:tentative="1">
+      <w:start w:val="1"/>
+      <w:numFmt w:val="bullet"/>
+      <w:lvlText w:val=""/>
+      <w:lvlJc w:val="left"/>
+      <w:pPr>
+        <w:ind w:left="2880" w:hanging="360"/>
+      </w:pPr>
+      <w:rPr>
+        <w:rFonts w:ascii="Symbol" w:hAnsi="Symbol" w:hint="default"/>
+      </w:rPr>
+    </w:lvl>
+    <w:lvl w:ilvl="4" w:tplc="04090003" w:tentative="1">
+      <w:start w:val="1"/>
+      <w:numFmt w:val="bullet"/>
+      <w:lvlText w:val="o"/>
+      <w:lvlJc w:val="left"/>
+      <w:pPr>
+        <w:ind w:left="3600" w:hanging="360"/>
+      </w:pPr>
+      <w:rPr>
+        <w:rFonts w:ascii="Courier New" w:hAnsi="Courier New" w:cs="Courier New" w:hint="default"/>
+      </w:rPr>
+    </w:lvl>
+    <w:lvl w:ilvl="5" w:tplc="04090005" w:tentative="1">
+      <w:start w:val="1"/>
+      <w:numFmt w:val="bullet"/>
+      <w:lvlText w:val=""/>
+      <w:lvlJc w:val="left"/>
+      <w:pPr>
+        <w:ind w:left="4320" w:hanging="360"/>
+      </w:pPr>
+      <w:rPr>
+        <w:rFonts w:ascii="Wingdings" w:hAnsi="Wingdings" w:hint="default"/>
+      </w:rPr>
+    </w:lvl>
+    <w:lvl w:ilvl="6" w:tplc="04090001" w:tentative="1">
+      <w:start w:val="1"/>
+      <w:numFmt w:val="bullet"/>
+      <w:lvlText w:val=""/>
+      <w:lvlJc w:val="left"/>
+      <w:pPr>
+        <w:ind w:left="5040" w:hanging="360"/>
+      </w:pPr>
+      <w:rPr>
+        <w:rFonts w:ascii="Symbol" w:hAnsi="Symbol" w:hint="default"/>
+      </w:rPr>
+    </w:lvl>
+    <w:lvl w:ilvl="7" w:tplc="04090003" w:tentative="1">
+      <w:start w:val="1"/>
+      <w:numFmt w:val="bullet"/>
+      <w:lvlText w:val="o"/>
+      <w:lvlJc w:val="left"/>
+      <w:pPr>
+        <w:ind w:left="5760" w:hanging="360"/>
+      </w:pPr>
+      <w:rPr>
+        <w:rFonts w:ascii="Courier New" w:hAnsi="Courier New" w:cs="Courier New" w:hint="default"/>
+      </w:rPr>
+    </w:lvl>
+    <w:lvl w:ilvl="8" w:tplc="04090005" w:tentative="1">
+      <w:start w:val="1"/>
+      <w:numFmt w:val="bullet"/>
+      <w:lvlText w:val=""/>
+      <w:lvlJc w:val="left"/>
+      <w:pPr>
+        <w:ind w:left="6480" w:hanging="360"/>
+      </w:pPr>
+      <w:rPr>
+        <w:rFonts w:ascii="Wingdings" w:hAnsi="Wingdings" w:hint="default"/>
+      </w:rPr>
+    </w:lvl>
+  </w:abstractNum>
+  <w:abstractNum w:abstractNumId="6" w15:restartNumberingAfterBreak="0">
+    <w:nsid w:val="76FF5435"/>
+    <w:multiLevelType w:val="hybridMultilevel"/>
+    <w:tmpl w:val="BD2CC518"/>
+    <w:lvl w:ilvl="0" w:tplc="0409000F">
+      <w:start w:val="1"/>
+      <w:numFmt w:val="decimal"/>
+      <w:lvlText w:val="%1."/>
+      <w:lvlJc w:val="left"/>
+      <w:pPr>
+        <w:ind w:left="720" w:hanging="360"/>
+      </w:pPr>
+      <w:rPr>
+        <w:rFonts w:hint="default"/>
       </w:rPr>
     </w:lvl>
     <w:lvl w:ilvl="1" w:tplc="FFFFFFFF" w:tentative="1">
@@ -3722,7 +5651,7 @@
       <w:lvlText w:val="o"/>
       <w:lvlJc w:val="left"/>
       <w:pPr>
-        <w:ind w:left="1080" w:hanging="360"/>
+        <w:ind w:left="1440" w:hanging="360"/>
       </w:pPr>
       <w:rPr>
         <w:rFonts w:ascii="Courier New" w:hAnsi="Courier New" w:cs="Courier New" w:hint="default"/>
@@ -3734,7 +5663,7 @@
       <w:lvlText w:val=""/>
       <w:lvlJc w:val="left"/>
       <w:pPr>
-        <w:ind w:left="1800" w:hanging="360"/>
+        <w:ind w:left="2160" w:hanging="360"/>
       </w:pPr>
       <w:rPr>
         <w:rFonts w:ascii="Wingdings" w:hAnsi="Wingdings" w:hint="default"/>
@@ -3746,7 +5675,7 @@
       <w:lvlText w:val=""/>
       <w:lvlJc w:val="left"/>
       <w:pPr>
-        <w:ind w:left="2520" w:hanging="360"/>
+        <w:ind w:left="2880" w:hanging="360"/>
       </w:pPr>
       <w:rPr>
         <w:rFonts w:ascii="Symbol" w:hAnsi="Symbol" w:hint="default"/>
@@ -3758,7 +5687,7 @@
       <w:lvlText w:val="o"/>
       <w:lvlJc w:val="left"/>
       <w:pPr>
-        <w:ind w:left="3240" w:hanging="360"/>
+        <w:ind w:left="3600" w:hanging="360"/>
       </w:pPr>
       <w:rPr>
         <w:rFonts w:ascii="Courier New" w:hAnsi="Courier New" w:cs="Courier New" w:hint="default"/>
@@ -3770,7 +5699,7 @@
       <w:lvlText w:val=""/>
       <w:lvlJc w:val="left"/>
       <w:pPr>
-        <w:ind w:left="3960" w:hanging="360"/>
+        <w:ind w:left="4320" w:hanging="360"/>
       </w:pPr>
       <w:rPr>
         <w:rFonts w:ascii="Wingdings" w:hAnsi="Wingdings" w:hint="default"/>
@@ -3782,7 +5711,7 @@
       <w:lvlText w:val=""/>
       <w:lvlJc w:val="left"/>
       <w:pPr>
-        <w:ind w:left="4680" w:hanging="360"/>
+        <w:ind w:left="5040" w:hanging="360"/>
       </w:pPr>
       <w:rPr>
         <w:rFonts w:ascii="Symbol" w:hAnsi="Symbol" w:hint="default"/>
@@ -3794,7 +5723,7 @@
       <w:lvlText w:val="o"/>
       <w:lvlJc w:val="left"/>
       <w:pPr>
-        <w:ind w:left="5400" w:hanging="360"/>
+        <w:ind w:left="5760" w:hanging="360"/>
       </w:pPr>
       <w:rPr>
         <w:rFonts w:ascii="Courier New" w:hAnsi="Courier New" w:cs="Courier New" w:hint="default"/>
@@ -3806,232 +5735,6 @@
       <w:lvlText w:val=""/>
       <w:lvlJc w:val="left"/>
       <w:pPr>
-        <w:ind w:left="6120" w:hanging="360"/>
-      </w:pPr>
-      <w:rPr>
-        <w:rFonts w:ascii="Wingdings" w:hAnsi="Wingdings" w:hint="default"/>
-      </w:rPr>
-    </w:lvl>
-  </w:abstractNum>
-  <w:abstractNum w:abstractNumId="4" w15:restartNumberingAfterBreak="0">
-    <w:nsid w:val="73EB5CD0"/>
-    <w:multiLevelType w:val="hybridMultilevel"/>
-    <w:tmpl w:val="1688D65C"/>
-    <w:lvl w:ilvl="0" w:tplc="04090001">
-      <w:start w:val="1"/>
-      <w:numFmt w:val="bullet"/>
-      <w:lvlText w:val=""/>
-      <w:lvlJc w:val="left"/>
-      <w:pPr>
-        <w:ind w:left="720" w:hanging="360"/>
-      </w:pPr>
-      <w:rPr>
-        <w:rFonts w:ascii="Symbol" w:hAnsi="Symbol" w:hint="default"/>
-      </w:rPr>
-    </w:lvl>
-    <w:lvl w:ilvl="1" w:tplc="04090003" w:tentative="1">
-      <w:start w:val="1"/>
-      <w:numFmt w:val="bullet"/>
-      <w:lvlText w:val="o"/>
-      <w:lvlJc w:val="left"/>
-      <w:pPr>
-        <w:ind w:left="1440" w:hanging="360"/>
-      </w:pPr>
-      <w:rPr>
-        <w:rFonts w:ascii="Courier New" w:hAnsi="Courier New" w:cs="Courier New" w:hint="default"/>
-      </w:rPr>
-    </w:lvl>
-    <w:lvl w:ilvl="2" w:tplc="04090005" w:tentative="1">
-      <w:start w:val="1"/>
-      <w:numFmt w:val="bullet"/>
-      <w:lvlText w:val=""/>
-      <w:lvlJc w:val="left"/>
-      <w:pPr>
-        <w:ind w:left="2160" w:hanging="360"/>
-      </w:pPr>
-      <w:rPr>
-        <w:rFonts w:ascii="Wingdings" w:hAnsi="Wingdings" w:hint="default"/>
-      </w:rPr>
-    </w:lvl>
-    <w:lvl w:ilvl="3" w:tplc="04090001" w:tentative="1">
-      <w:start w:val="1"/>
-      <w:numFmt w:val="bullet"/>
-      <w:lvlText w:val=""/>
-      <w:lvlJc w:val="left"/>
-      <w:pPr>
-        <w:ind w:left="2880" w:hanging="360"/>
-      </w:pPr>
-      <w:rPr>
-        <w:rFonts w:ascii="Symbol" w:hAnsi="Symbol" w:hint="default"/>
-      </w:rPr>
-    </w:lvl>
-    <w:lvl w:ilvl="4" w:tplc="04090003" w:tentative="1">
-      <w:start w:val="1"/>
-      <w:numFmt w:val="bullet"/>
-      <w:lvlText w:val="o"/>
-      <w:lvlJc w:val="left"/>
-      <w:pPr>
-        <w:ind w:left="3600" w:hanging="360"/>
-      </w:pPr>
-      <w:rPr>
-        <w:rFonts w:ascii="Courier New" w:hAnsi="Courier New" w:cs="Courier New" w:hint="default"/>
-      </w:rPr>
-    </w:lvl>
-    <w:lvl w:ilvl="5" w:tplc="04090005" w:tentative="1">
-      <w:start w:val="1"/>
-      <w:numFmt w:val="bullet"/>
-      <w:lvlText w:val=""/>
-      <w:lvlJc w:val="left"/>
-      <w:pPr>
-        <w:ind w:left="4320" w:hanging="360"/>
-      </w:pPr>
-      <w:rPr>
-        <w:rFonts w:ascii="Wingdings" w:hAnsi="Wingdings" w:hint="default"/>
-      </w:rPr>
-    </w:lvl>
-    <w:lvl w:ilvl="6" w:tplc="04090001" w:tentative="1">
-      <w:start w:val="1"/>
-      <w:numFmt w:val="bullet"/>
-      <w:lvlText w:val=""/>
-      <w:lvlJc w:val="left"/>
-      <w:pPr>
-        <w:ind w:left="5040" w:hanging="360"/>
-      </w:pPr>
-      <w:rPr>
-        <w:rFonts w:ascii="Symbol" w:hAnsi="Symbol" w:hint="default"/>
-      </w:rPr>
-    </w:lvl>
-    <w:lvl w:ilvl="7" w:tplc="04090003" w:tentative="1">
-      <w:start w:val="1"/>
-      <w:numFmt w:val="bullet"/>
-      <w:lvlText w:val="o"/>
-      <w:lvlJc w:val="left"/>
-      <w:pPr>
-        <w:ind w:left="5760" w:hanging="360"/>
-      </w:pPr>
-      <w:rPr>
-        <w:rFonts w:ascii="Courier New" w:hAnsi="Courier New" w:cs="Courier New" w:hint="default"/>
-      </w:rPr>
-    </w:lvl>
-    <w:lvl w:ilvl="8" w:tplc="04090005" w:tentative="1">
-      <w:start w:val="1"/>
-      <w:numFmt w:val="bullet"/>
-      <w:lvlText w:val=""/>
-      <w:lvlJc w:val="left"/>
-      <w:pPr>
-        <w:ind w:left="6480" w:hanging="360"/>
-      </w:pPr>
-      <w:rPr>
-        <w:rFonts w:ascii="Wingdings" w:hAnsi="Wingdings" w:hint="default"/>
-      </w:rPr>
-    </w:lvl>
-  </w:abstractNum>
-  <w:abstractNum w:abstractNumId="5" w15:restartNumberingAfterBreak="0">
-    <w:nsid w:val="76FF5435"/>
-    <w:multiLevelType w:val="hybridMultilevel"/>
-    <w:tmpl w:val="BD2CC518"/>
-    <w:lvl w:ilvl="0" w:tplc="0409000F">
-      <w:start w:val="1"/>
-      <w:numFmt w:val="decimal"/>
-      <w:lvlText w:val="%1."/>
-      <w:lvlJc w:val="left"/>
-      <w:pPr>
-        <w:ind w:left="720" w:hanging="360"/>
-      </w:pPr>
-      <w:rPr>
-        <w:rFonts w:hint="default"/>
-      </w:rPr>
-    </w:lvl>
-    <w:lvl w:ilvl="1" w:tplc="FFFFFFFF" w:tentative="1">
-      <w:start w:val="1"/>
-      <w:numFmt w:val="bullet"/>
-      <w:lvlText w:val="o"/>
-      <w:lvlJc w:val="left"/>
-      <w:pPr>
-        <w:ind w:left="1440" w:hanging="360"/>
-      </w:pPr>
-      <w:rPr>
-        <w:rFonts w:ascii="Courier New" w:hAnsi="Courier New" w:cs="Courier New" w:hint="default"/>
-      </w:rPr>
-    </w:lvl>
-    <w:lvl w:ilvl="2" w:tplc="FFFFFFFF" w:tentative="1">
-      <w:start w:val="1"/>
-      <w:numFmt w:val="bullet"/>
-      <w:lvlText w:val=""/>
-      <w:lvlJc w:val="left"/>
-      <w:pPr>
-        <w:ind w:left="2160" w:hanging="360"/>
-      </w:pPr>
-      <w:rPr>
-        <w:rFonts w:ascii="Wingdings" w:hAnsi="Wingdings" w:hint="default"/>
-      </w:rPr>
-    </w:lvl>
-    <w:lvl w:ilvl="3" w:tplc="FFFFFFFF" w:tentative="1">
-      <w:start w:val="1"/>
-      <w:numFmt w:val="bullet"/>
-      <w:lvlText w:val=""/>
-      <w:lvlJc w:val="left"/>
-      <w:pPr>
-        <w:ind w:left="2880" w:hanging="360"/>
-      </w:pPr>
-      <w:rPr>
-        <w:rFonts w:ascii="Symbol" w:hAnsi="Symbol" w:hint="default"/>
-      </w:rPr>
-    </w:lvl>
-    <w:lvl w:ilvl="4" w:tplc="FFFFFFFF" w:tentative="1">
-      <w:start w:val="1"/>
-      <w:numFmt w:val="bullet"/>
-      <w:lvlText w:val="o"/>
-      <w:lvlJc w:val="left"/>
-      <w:pPr>
-        <w:ind w:left="3600" w:hanging="360"/>
-      </w:pPr>
-      <w:rPr>
-        <w:rFonts w:ascii="Courier New" w:hAnsi="Courier New" w:cs="Courier New" w:hint="default"/>
-      </w:rPr>
-    </w:lvl>
-    <w:lvl w:ilvl="5" w:tplc="FFFFFFFF" w:tentative="1">
-      <w:start w:val="1"/>
-      <w:numFmt w:val="bullet"/>
-      <w:lvlText w:val=""/>
-      <w:lvlJc w:val="left"/>
-      <w:pPr>
-        <w:ind w:left="4320" w:hanging="360"/>
-      </w:pPr>
-      <w:rPr>
-        <w:rFonts w:ascii="Wingdings" w:hAnsi="Wingdings" w:hint="default"/>
-      </w:rPr>
-    </w:lvl>
-    <w:lvl w:ilvl="6" w:tplc="FFFFFFFF" w:tentative="1">
-      <w:start w:val="1"/>
-      <w:numFmt w:val="bullet"/>
-      <w:lvlText w:val=""/>
-      <w:lvlJc w:val="left"/>
-      <w:pPr>
-        <w:ind w:left="5040" w:hanging="360"/>
-      </w:pPr>
-      <w:rPr>
-        <w:rFonts w:ascii="Symbol" w:hAnsi="Symbol" w:hint="default"/>
-      </w:rPr>
-    </w:lvl>
-    <w:lvl w:ilvl="7" w:tplc="FFFFFFFF" w:tentative="1">
-      <w:start w:val="1"/>
-      <w:numFmt w:val="bullet"/>
-      <w:lvlText w:val="o"/>
-      <w:lvlJc w:val="left"/>
-      <w:pPr>
-        <w:ind w:left="5760" w:hanging="360"/>
-      </w:pPr>
-      <w:rPr>
-        <w:rFonts w:ascii="Courier New" w:hAnsi="Courier New" w:cs="Courier New" w:hint="default"/>
-      </w:rPr>
-    </w:lvl>
-    <w:lvl w:ilvl="8" w:tplc="FFFFFFFF" w:tentative="1">
-      <w:start w:val="1"/>
-      <w:numFmt w:val="bullet"/>
-      <w:lvlText w:val=""/>
-      <w:lvlJc w:val="left"/>
-      <w:pPr>
         <w:ind w:left="6480" w:hanging="360"/>
       </w:pPr>
       <w:rPr>
@@ -4040,24 +5743,27 @@
     </w:lvl>
   </w:abstractNum>
   <w:num w:numId="1" w16cid:durableId="2005237454">
-    <w:abstractNumId w:val="4"/>
+    <w:abstractNumId w:val="5"/>
   </w:num>
   <w:num w:numId="2" w16cid:durableId="1092554901">
-    <w:abstractNumId w:val="5"/>
+    <w:abstractNumId w:val="6"/>
   </w:num>
   <w:num w:numId="3" w16cid:durableId="164906064">
     <w:abstractNumId w:val="0"/>
   </w:num>
   <w:num w:numId="4" w16cid:durableId="1084572269">
+    <w:abstractNumId w:val="3"/>
+  </w:num>
+  <w:num w:numId="5" w16cid:durableId="802962843">
+    <w:abstractNumId w:val="4"/>
+  </w:num>
+  <w:num w:numId="6" w16cid:durableId="1677729580">
     <w:abstractNumId w:val="2"/>
   </w:num>
-  <w:num w:numId="5" w16cid:durableId="802962843">
-    <w:abstractNumId w:val="3"/>
+  <w:num w:numId="7" w16cid:durableId="1900583">
+    <w:abstractNumId w:val="2"/>
   </w:num>
-  <w:num w:numId="6" w16cid:durableId="1677729580">
-    <w:abstractNumId w:val="1"/>
-  </w:num>
-  <w:num w:numId="7" w16cid:durableId="1900583">
+  <w:num w:numId="8" w16cid:durableId="1250699558">
     <w:abstractNumId w:val="1"/>
   </w:num>
 </w:numbering>

</xml_diff>